<commit_message>
Update home page and all references to it in the documentation
</commit_message>
<xml_diff>
--- a/Analysis/HTML_CSS_Designs.docx
+++ b/Analysis/HTML_CSS_Designs.docx
@@ -54,10 +54,10 @@
           <w:noProof/>
         </w:rPr>
         <w:drawing>
-          <wp:inline distT="0" distB="0" distL="0" distR="0" wp14:anchorId="02735258" wp14:editId="5D1D4938">
-            <wp:extent cx="6377940" cy="3649980"/>
-            <wp:effectExtent l="0" t="0" r="3810" b="7620"/>
-            <wp:docPr id="1" name="Picture 1"/>
+          <wp:inline distT="0" distB="0" distL="0" distR="0" wp14:anchorId="1A73A1FC" wp14:editId="5D042417">
+            <wp:extent cx="6408420" cy="2942590"/>
+            <wp:effectExtent l="0" t="0" r="0" b="0"/>
+            <wp:docPr id="6" name="Picture 6"/>
             <wp:cNvGraphicFramePr>
               <a:graphicFrameLocks xmlns:a="http://schemas.openxmlformats.org/drawingml/2006/main" noChangeAspect="1"/>
             </wp:cNvGraphicFramePr>
@@ -65,11 +65,11 @@
               <a:graphicData uri="http://schemas.openxmlformats.org/drawingml/2006/picture">
                 <pic:pic xmlns:pic="http://schemas.openxmlformats.org/drawingml/2006/picture">
                   <pic:nvPicPr>
-                    <pic:cNvPr id="1" name="Home_Page_Large.png"/>
+                    <pic:cNvPr id="6" name="Home_Page_Large.png"/>
                     <pic:cNvPicPr/>
                   </pic:nvPicPr>
                   <pic:blipFill>
-                    <a:blip r:embed="rId5">
+                    <a:blip r:embed="rId5" cstate="print">
                       <a:extLst>
                         <a:ext uri="{28A0092B-C50C-407E-A947-70E740481C1C}">
                           <a14:useLocalDpi xmlns:a14="http://schemas.microsoft.com/office/drawing/2010/main" val="0"/>
@@ -83,7 +83,7 @@
                   <pic:spPr>
                     <a:xfrm>
                       <a:off x="0" y="0"/>
-                      <a:ext cx="6377940" cy="3649980"/>
+                      <a:ext cx="6408420" cy="2942590"/>
                     </a:xfrm>
                     <a:prstGeom prst="rect">
                       <a:avLst/>
@@ -120,15 +120,16 @@
         <w:pStyle w:val="ListParagraph"/>
         <w:spacing w:after="0" w:line="240" w:lineRule="auto"/>
       </w:pPr>
+      <w:bookmarkStart w:id="0" w:name="_GoBack"/>
       <w:r>
         <w:rPr>
           <w:noProof/>
         </w:rPr>
         <w:drawing>
-          <wp:inline distT="0" distB="0" distL="0" distR="0" wp14:anchorId="00842B96" wp14:editId="0BEEF1CD">
-            <wp:extent cx="3430240" cy="4305300"/>
+          <wp:inline distT="0" distB="0" distL="0" distR="0" wp14:anchorId="7EEE9A91" wp14:editId="01347619">
+            <wp:extent cx="4327525" cy="5143500"/>
             <wp:effectExtent l="0" t="0" r="0" b="0"/>
-            <wp:docPr id="2" name="Picture 2"/>
+            <wp:docPr id="10" name="Picture 10"/>
             <wp:cNvGraphicFramePr>
               <a:graphicFrameLocks xmlns:a="http://schemas.openxmlformats.org/drawingml/2006/main" noChangeAspect="1"/>
             </wp:cNvGraphicFramePr>
@@ -136,7 +137,7 @@
               <a:graphicData uri="http://schemas.openxmlformats.org/drawingml/2006/picture">
                 <pic:pic xmlns:pic="http://schemas.openxmlformats.org/drawingml/2006/picture">
                   <pic:nvPicPr>
-                    <pic:cNvPr id="2" name="Home_Page_Small.png"/>
+                    <pic:cNvPr id="10" name="Home_Page_Small.png"/>
                     <pic:cNvPicPr/>
                   </pic:nvPicPr>
                   <pic:blipFill>
@@ -154,7 +155,7 @@
                   <pic:spPr>
                     <a:xfrm>
                       <a:off x="0" y="0"/>
-                      <a:ext cx="3472712" cy="4358607"/>
+                      <a:ext cx="4360623" cy="5182839"/>
                     </a:xfrm>
                     <a:prstGeom prst="rect">
                       <a:avLst/>
@@ -166,6 +167,13 @@
           </wp:inline>
         </w:drawing>
       </w:r>
+      <w:bookmarkEnd w:id="0"/>
+    </w:p>
+    <w:p>
+      <w:pPr>
+        <w:pStyle w:val="ListParagraph"/>
+        <w:spacing w:after="0" w:line="240" w:lineRule="auto"/>
+      </w:pPr>
     </w:p>
     <w:p>
       <w:pPr>
@@ -180,7 +188,6 @@
           <w:b/>
           <w:bCs/>
         </w:rPr>
-        <w:lastRenderedPageBreak/>
         <w:t>Data</w:t>
       </w:r>
     </w:p>
@@ -277,6 +284,7 @@
         <w:rPr>
           <w:noProof/>
         </w:rPr>
+        <w:lastRenderedPageBreak/>
         <w:drawing>
           <wp:inline distT="0" distB="0" distL="0" distR="0" wp14:anchorId="51D4CC0B" wp14:editId="56A203C8">
             <wp:extent cx="3886200" cy="5036819"/>
@@ -333,7 +341,6 @@
           <w:b/>
           <w:bCs/>
         </w:rPr>
-        <w:lastRenderedPageBreak/>
         <w:t>Comparison</w:t>
       </w:r>
     </w:p>
@@ -578,6 +585,7 @@
         <w:spacing w:after="0" w:line="240" w:lineRule="auto"/>
       </w:pPr>
       <w:r>
+        <w:lastRenderedPageBreak/>
         <w:t>Compact</w:t>
       </w:r>
     </w:p>
@@ -915,6 +923,7 @@
         <w:rPr>
           <w:noProof/>
         </w:rPr>
+        <w:lastRenderedPageBreak/>
         <w:drawing>
           <wp:inline distT="0" distB="0" distL="0" distR="0" wp14:anchorId="5F4DF06D" wp14:editId="44F5A35B">
             <wp:extent cx="4198620" cy="4030980"/>
@@ -1060,7 +1069,6 @@
         <w:pStyle w:val="ListParagraph"/>
         <w:spacing w:after="0" w:line="240" w:lineRule="auto"/>
       </w:pPr>
-      <w:bookmarkStart w:id="0" w:name="_GoBack"/>
       <w:r>
         <w:rPr>
           <w:noProof/>
@@ -1107,7 +1115,6 @@
           </wp:inline>
         </w:drawing>
       </w:r>
-      <w:bookmarkEnd w:id="0"/>
     </w:p>
     <w:sectPr>
       <w:pgSz w:w="12240" w:h="15840"/>

</xml_diff>

<commit_message>
Complete all HTML pages and CSS files
</commit_message>
<xml_diff>
--- a/Analysis/HTML_CSS_Designs.docx
+++ b/Analysis/HTML_CSS_Designs.docx
@@ -54,10 +54,10 @@
           <w:noProof/>
         </w:rPr>
         <w:drawing>
-          <wp:inline distT="0" distB="0" distL="0" distR="0" wp14:anchorId="1A73A1FC" wp14:editId="5D042417">
-            <wp:extent cx="6408420" cy="2942590"/>
-            <wp:effectExtent l="0" t="0" r="0" b="0"/>
-            <wp:docPr id="6" name="Picture 6"/>
+          <wp:inline distT="0" distB="0" distL="0" distR="0" wp14:anchorId="649CF4EF" wp14:editId="63C746EB">
+            <wp:extent cx="6213732" cy="2964180"/>
+            <wp:effectExtent l="0" t="0" r="0" b="7620"/>
+            <wp:docPr id="1" name="Picture 1"/>
             <wp:cNvGraphicFramePr>
               <a:graphicFrameLocks xmlns:a="http://schemas.openxmlformats.org/drawingml/2006/main" noChangeAspect="1"/>
             </wp:cNvGraphicFramePr>
@@ -65,7 +65,7 @@
               <a:graphicData uri="http://schemas.openxmlformats.org/drawingml/2006/picture">
                 <pic:pic xmlns:pic="http://schemas.openxmlformats.org/drawingml/2006/picture">
                   <pic:nvPicPr>
-                    <pic:cNvPr id="6" name="Home_Page_Large.png"/>
+                    <pic:cNvPr id="1" name="Home_Page_Large.png"/>
                     <pic:cNvPicPr/>
                   </pic:nvPicPr>
                   <pic:blipFill>
@@ -83,7 +83,7 @@
                   <pic:spPr>
                     <a:xfrm>
                       <a:off x="0" y="0"/>
-                      <a:ext cx="6408420" cy="2942590"/>
+                      <a:ext cx="6227717" cy="2970851"/>
                     </a:xfrm>
                     <a:prstGeom prst="rect">
                       <a:avLst/>
@@ -120,16 +120,15 @@
         <w:pStyle w:val="ListParagraph"/>
         <w:spacing w:after="0" w:line="240" w:lineRule="auto"/>
       </w:pPr>
-      <w:bookmarkStart w:id="0" w:name="_GoBack"/>
       <w:r>
         <w:rPr>
           <w:noProof/>
         </w:rPr>
         <w:drawing>
-          <wp:inline distT="0" distB="0" distL="0" distR="0" wp14:anchorId="7EEE9A91" wp14:editId="01347619">
-            <wp:extent cx="4327525" cy="5143500"/>
-            <wp:effectExtent l="0" t="0" r="0" b="0"/>
-            <wp:docPr id="10" name="Picture 10"/>
+          <wp:inline distT="0" distB="0" distL="0" distR="0" wp14:anchorId="42419936" wp14:editId="112382D7">
+            <wp:extent cx="3291840" cy="5128895"/>
+            <wp:effectExtent l="0" t="0" r="3810" b="0"/>
+            <wp:docPr id="26" name="Picture 26"/>
             <wp:cNvGraphicFramePr>
               <a:graphicFrameLocks xmlns:a="http://schemas.openxmlformats.org/drawingml/2006/main" noChangeAspect="1"/>
             </wp:cNvGraphicFramePr>
@@ -137,7 +136,7 @@
               <a:graphicData uri="http://schemas.openxmlformats.org/drawingml/2006/picture">
                 <pic:pic xmlns:pic="http://schemas.openxmlformats.org/drawingml/2006/picture">
                   <pic:nvPicPr>
-                    <pic:cNvPr id="10" name="Home_Page_Small.png"/>
+                    <pic:cNvPr id="26" name="Home_Page_Small.png"/>
                     <pic:cNvPicPr/>
                   </pic:nvPicPr>
                   <pic:blipFill>
@@ -155,7 +154,7 @@
                   <pic:spPr>
                     <a:xfrm>
                       <a:off x="0" y="0"/>
-                      <a:ext cx="4360623" cy="5182839"/>
+                      <a:ext cx="3327878" cy="5185044"/>
                     </a:xfrm>
                     <a:prstGeom prst="rect">
                       <a:avLst/>
@@ -167,13 +166,6 @@
           </wp:inline>
         </w:drawing>
       </w:r>
-      <w:bookmarkEnd w:id="0"/>
-    </w:p>
-    <w:p>
-      <w:pPr>
-        <w:pStyle w:val="ListParagraph"/>
-        <w:spacing w:after="0" w:line="240" w:lineRule="auto"/>
-      </w:pPr>
     </w:p>
     <w:p>
       <w:pPr>
@@ -188,6 +180,7 @@
           <w:b/>
           <w:bCs/>
         </w:rPr>
+        <w:lastRenderedPageBreak/>
         <w:t>Data</w:t>
       </w:r>
     </w:p>
@@ -214,10 +207,10 @@
           <w:noProof/>
         </w:rPr>
         <w:drawing>
-          <wp:inline distT="0" distB="0" distL="0" distR="0" wp14:anchorId="03EA1B68" wp14:editId="14E79084">
-            <wp:extent cx="6286500" cy="3299460"/>
-            <wp:effectExtent l="0" t="0" r="0" b="0"/>
-            <wp:docPr id="3" name="Picture 3"/>
+          <wp:inline distT="0" distB="0" distL="0" distR="0" wp14:anchorId="3426F233" wp14:editId="1B0C1650">
+            <wp:extent cx="6290310" cy="3268980"/>
+            <wp:effectExtent l="0" t="0" r="0" b="7620"/>
+            <wp:docPr id="13" name="Picture 13"/>
             <wp:cNvGraphicFramePr>
               <a:graphicFrameLocks xmlns:a="http://schemas.openxmlformats.org/drawingml/2006/main" noChangeAspect="1"/>
             </wp:cNvGraphicFramePr>
@@ -225,7 +218,7 @@
               <a:graphicData uri="http://schemas.openxmlformats.org/drawingml/2006/picture">
                 <pic:pic xmlns:pic="http://schemas.openxmlformats.org/drawingml/2006/picture">
                   <pic:nvPicPr>
-                    <pic:cNvPr id="3" name="Data_Page_Large_Screenshot.png"/>
+                    <pic:cNvPr id="13" name="Data_Page_Large.png"/>
                     <pic:cNvPicPr/>
                   </pic:nvPicPr>
                   <pic:blipFill>
@@ -243,7 +236,7 @@
                   <pic:spPr>
                     <a:xfrm>
                       <a:off x="0" y="0"/>
-                      <a:ext cx="6286500" cy="3299460"/>
+                      <a:ext cx="6296272" cy="3272078"/>
                     </a:xfrm>
                     <a:prstGeom prst="rect">
                       <a:avLst/>
@@ -279,17 +272,19 @@
       <w:pPr>
         <w:pStyle w:val="ListParagraph"/>
         <w:spacing w:after="0" w:line="240" w:lineRule="auto"/>
-      </w:pPr>
-      <w:r>
         <w:rPr>
           <w:noProof/>
         </w:rPr>
-        <w:lastRenderedPageBreak/>
+      </w:pPr>
+      <w:r>
+        <w:rPr>
+          <w:noProof/>
+        </w:rPr>
         <w:drawing>
-          <wp:inline distT="0" distB="0" distL="0" distR="0" wp14:anchorId="51D4CC0B" wp14:editId="56A203C8">
-            <wp:extent cx="3886200" cy="5036819"/>
-            <wp:effectExtent l="0" t="0" r="0" b="0"/>
-            <wp:docPr id="4" name="Picture 4"/>
+          <wp:inline distT="0" distB="0" distL="0" distR="0" wp14:anchorId="006378EC" wp14:editId="0DC689BD">
+            <wp:extent cx="3345833" cy="5166360"/>
+            <wp:effectExtent l="0" t="0" r="6985" b="0"/>
+            <wp:docPr id="29" name="Picture 29"/>
             <wp:cNvGraphicFramePr>
               <a:graphicFrameLocks xmlns:a="http://schemas.openxmlformats.org/drawingml/2006/main" noChangeAspect="1"/>
             </wp:cNvGraphicFramePr>
@@ -297,7 +292,7 @@
               <a:graphicData uri="http://schemas.openxmlformats.org/drawingml/2006/picture">
                 <pic:pic xmlns:pic="http://schemas.openxmlformats.org/drawingml/2006/picture">
                   <pic:nvPicPr>
-                    <pic:cNvPr id="4" name="Data_Page_Small_Screenshot.png"/>
+                    <pic:cNvPr id="29" name="Data_Page_Small.png"/>
                     <pic:cNvPicPr/>
                   </pic:nvPicPr>
                   <pic:blipFill>
@@ -315,7 +310,7 @@
                   <pic:spPr>
                     <a:xfrm>
                       <a:off x="0" y="0"/>
-                      <a:ext cx="3926917" cy="5089592"/>
+                      <a:ext cx="3384842" cy="5226595"/>
                     </a:xfrm>
                     <a:prstGeom prst="rect">
                       <a:avLst/>
@@ -341,6 +336,7 @@
           <w:b/>
           <w:bCs/>
         </w:rPr>
+        <w:lastRenderedPageBreak/>
         <w:t>Comparison</w:t>
       </w:r>
     </w:p>
@@ -362,351 +358,15 @@
         <w:pStyle w:val="ListParagraph"/>
         <w:spacing w:after="0" w:line="240" w:lineRule="auto"/>
       </w:pPr>
-    </w:p>
-    <w:p>
-      <w:pPr>
-        <w:pStyle w:val="ListParagraph"/>
-        <w:numPr>
-          <w:ilvl w:val="0"/>
-          <w:numId w:val="3"/>
-        </w:numPr>
-        <w:spacing w:after="0" w:line="240" w:lineRule="auto"/>
-      </w:pPr>
-      <w:r>
-        <w:t>Compact</w:t>
-      </w:r>
-    </w:p>
-    <w:p>
-      <w:pPr>
-        <w:spacing w:after="0" w:line="240" w:lineRule="auto"/>
-      </w:pPr>
-    </w:p>
-    <w:p>
-      <w:pPr>
-        <w:spacing w:after="0" w:line="240" w:lineRule="auto"/>
-        <w:rPr>
-          <w:b/>
-          <w:bCs/>
-        </w:rPr>
-      </w:pPr>
-      <w:r>
-        <w:rPr>
-          <w:b/>
-          <w:bCs/>
-        </w:rPr>
-        <w:t>Visualizations</w:t>
-      </w:r>
-    </w:p>
-    <w:p>
-      <w:pPr>
-        <w:pStyle w:val="ListParagraph"/>
-        <w:numPr>
-          <w:ilvl w:val="0"/>
-          <w:numId w:val="4"/>
-        </w:numPr>
-        <w:spacing w:after="0" w:line="240" w:lineRule="auto"/>
-      </w:pPr>
-      <w:r>
-        <w:t>Full Screen</w:t>
-      </w:r>
-    </w:p>
-    <w:p>
-      <w:pPr>
-        <w:pStyle w:val="ListParagraph"/>
-        <w:spacing w:after="0" w:line="240" w:lineRule="auto"/>
-      </w:pPr>
-    </w:p>
-    <w:p>
-      <w:pPr>
-        <w:pStyle w:val="ListParagraph"/>
-        <w:numPr>
-          <w:ilvl w:val="0"/>
-          <w:numId w:val="4"/>
-        </w:numPr>
-        <w:spacing w:after="0" w:line="240" w:lineRule="auto"/>
-      </w:pPr>
-      <w:r>
-        <w:t>Compact</w:t>
-      </w:r>
-    </w:p>
-    <w:p>
-      <w:pPr>
-        <w:spacing w:after="0" w:line="240" w:lineRule="auto"/>
-      </w:pPr>
-    </w:p>
-    <w:p>
-      <w:pPr>
-        <w:spacing w:after="0" w:line="240" w:lineRule="auto"/>
-        <w:rPr>
-          <w:b/>
-          <w:bCs/>
-        </w:rPr>
-      </w:pPr>
-      <w:r>
-        <w:rPr>
-          <w:b/>
-          <w:bCs/>
-        </w:rPr>
-        <w:t>Maximum Temperature</w:t>
-      </w:r>
-    </w:p>
-    <w:p>
-      <w:pPr>
-        <w:pStyle w:val="ListParagraph"/>
-        <w:numPr>
-          <w:ilvl w:val="0"/>
-          <w:numId w:val="5"/>
-        </w:numPr>
-        <w:spacing w:after="0" w:line="240" w:lineRule="auto"/>
-      </w:pPr>
-      <w:r>
-        <w:t>Full Screen</w:t>
-      </w:r>
-    </w:p>
-    <w:p>
-      <w:pPr>
-        <w:pStyle w:val="ListParagraph"/>
-        <w:spacing w:after="0" w:line="240" w:lineRule="auto"/>
-      </w:pPr>
-    </w:p>
-    <w:p>
-      <w:pPr>
-        <w:pStyle w:val="ListParagraph"/>
-        <w:numPr>
-          <w:ilvl w:val="0"/>
-          <w:numId w:val="5"/>
-        </w:numPr>
-        <w:spacing w:after="0" w:line="240" w:lineRule="auto"/>
-      </w:pPr>
-      <w:r>
-        <w:t>Compact</w:t>
-      </w:r>
-    </w:p>
-    <w:p>
-      <w:pPr>
-        <w:spacing w:after="0" w:line="240" w:lineRule="auto"/>
-      </w:pPr>
-    </w:p>
-    <w:p>
-      <w:pPr>
-        <w:spacing w:after="0" w:line="240" w:lineRule="auto"/>
-        <w:rPr>
-          <w:b/>
-          <w:bCs/>
-        </w:rPr>
-      </w:pPr>
-      <w:r>
-        <w:rPr>
-          <w:b/>
-          <w:bCs/>
-        </w:rPr>
-        <w:t>Wind Speed</w:t>
-      </w:r>
-    </w:p>
-    <w:p>
-      <w:pPr>
-        <w:pStyle w:val="ListParagraph"/>
-        <w:numPr>
-          <w:ilvl w:val="0"/>
-          <w:numId w:val="6"/>
-        </w:numPr>
-        <w:spacing w:after="0" w:line="240" w:lineRule="auto"/>
-      </w:pPr>
-      <w:r>
-        <w:t>Full Screen</w:t>
-      </w:r>
-    </w:p>
-    <w:p>
-      <w:pPr>
-        <w:pStyle w:val="ListParagraph"/>
-        <w:spacing w:after="0" w:line="240" w:lineRule="auto"/>
-      </w:pPr>
-    </w:p>
-    <w:p>
-      <w:pPr>
-        <w:pStyle w:val="ListParagraph"/>
-        <w:numPr>
-          <w:ilvl w:val="0"/>
-          <w:numId w:val="6"/>
-        </w:numPr>
-        <w:spacing w:after="0" w:line="240" w:lineRule="auto"/>
-      </w:pPr>
-      <w:r>
-        <w:t>Compact</w:t>
-      </w:r>
-    </w:p>
-    <w:p>
-      <w:pPr>
-        <w:spacing w:after="0" w:line="240" w:lineRule="auto"/>
-      </w:pPr>
-    </w:p>
-    <w:p>
-      <w:pPr>
-        <w:spacing w:after="0" w:line="240" w:lineRule="auto"/>
-        <w:rPr>
-          <w:b/>
-          <w:bCs/>
-        </w:rPr>
-      </w:pPr>
-      <w:r>
-        <w:rPr>
-          <w:b/>
-          <w:bCs/>
-        </w:rPr>
-        <w:t>Humidity</w:t>
-      </w:r>
-    </w:p>
-    <w:p>
-      <w:pPr>
-        <w:pStyle w:val="ListParagraph"/>
-        <w:numPr>
-          <w:ilvl w:val="0"/>
-          <w:numId w:val="7"/>
-        </w:numPr>
-        <w:spacing w:after="0" w:line="240" w:lineRule="auto"/>
-      </w:pPr>
-      <w:r>
-        <w:t>Full Screen</w:t>
-      </w:r>
-    </w:p>
-    <w:p>
-      <w:pPr>
-        <w:pStyle w:val="ListParagraph"/>
-        <w:spacing w:after="0" w:line="240" w:lineRule="auto"/>
-      </w:pPr>
-    </w:p>
-    <w:p>
-      <w:pPr>
-        <w:pStyle w:val="ListParagraph"/>
-        <w:numPr>
-          <w:ilvl w:val="0"/>
-          <w:numId w:val="7"/>
-        </w:numPr>
-        <w:spacing w:after="0" w:line="240" w:lineRule="auto"/>
-      </w:pPr>
-      <w:r>
-        <w:lastRenderedPageBreak/>
-        <w:t>Compact</w:t>
-      </w:r>
-    </w:p>
-    <w:p>
-      <w:pPr>
-        <w:spacing w:after="0" w:line="240" w:lineRule="auto"/>
-      </w:pPr>
-    </w:p>
-    <w:p>
-      <w:pPr>
-        <w:spacing w:after="0" w:line="240" w:lineRule="auto"/>
-        <w:rPr>
-          <w:b/>
-          <w:bCs/>
-        </w:rPr>
-      </w:pPr>
-      <w:r>
-        <w:rPr>
-          <w:b/>
-          <w:bCs/>
-        </w:rPr>
-        <w:t>Cloudiness</w:t>
-      </w:r>
-    </w:p>
-    <w:p>
-      <w:pPr>
-        <w:pStyle w:val="ListParagraph"/>
-        <w:numPr>
-          <w:ilvl w:val="0"/>
-          <w:numId w:val="8"/>
-        </w:numPr>
-        <w:spacing w:after="0" w:line="240" w:lineRule="auto"/>
-      </w:pPr>
-      <w:r>
-        <w:t>Full Screen</w:t>
-      </w:r>
-    </w:p>
-    <w:p>
-      <w:pPr>
-        <w:pStyle w:val="ListParagraph"/>
-        <w:spacing w:after="0" w:line="240" w:lineRule="auto"/>
-      </w:pPr>
-    </w:p>
-    <w:p>
-      <w:pPr>
-        <w:pStyle w:val="ListParagraph"/>
-        <w:numPr>
-          <w:ilvl w:val="0"/>
-          <w:numId w:val="8"/>
-        </w:numPr>
-        <w:spacing w:after="0" w:line="240" w:lineRule="auto"/>
-      </w:pPr>
-      <w:r>
-        <w:t>Compact</w:t>
-      </w:r>
-    </w:p>
-    <w:p>
-      <w:pPr>
-        <w:spacing w:after="0" w:line="240" w:lineRule="auto"/>
-      </w:pPr>
-    </w:p>
-    <w:p>
-      <w:pPr>
-        <w:spacing w:after="0" w:line="240" w:lineRule="auto"/>
-        <w:rPr>
-          <w:b/>
-          <w:bCs/>
-        </w:rPr>
-      </w:pPr>
-      <w:r>
-        <w:rPr>
-          <w:b/>
-          <w:bCs/>
-        </w:rPr>
-        <w:t>Individual Components</w:t>
-      </w:r>
-    </w:p>
-    <w:p>
-      <w:pPr>
-        <w:spacing w:after="0" w:line="240" w:lineRule="auto"/>
-        <w:rPr>
-          <w:b/>
-          <w:bCs/>
-        </w:rPr>
-      </w:pPr>
-    </w:p>
-    <w:p>
-      <w:pPr>
-        <w:spacing w:after="0" w:line="240" w:lineRule="auto"/>
-      </w:pPr>
-      <w:r>
-        <w:t>Header (without dropdown)</w:t>
-      </w:r>
-    </w:p>
-    <w:p>
-      <w:pPr>
-        <w:pStyle w:val="ListParagraph"/>
-        <w:numPr>
-          <w:ilvl w:val="0"/>
-          <w:numId w:val="9"/>
-        </w:numPr>
-        <w:spacing w:after="0" w:line="240" w:lineRule="auto"/>
-      </w:pPr>
-      <w:r>
-        <w:t>Full Screen</w:t>
-      </w:r>
-    </w:p>
-    <w:p>
-      <w:pPr>
-        <w:pStyle w:val="ListParagraph"/>
-        <w:spacing w:after="0" w:line="240" w:lineRule="auto"/>
-      </w:pPr>
       <w:r>
         <w:rPr>
           <w:noProof/>
         </w:rPr>
         <w:drawing>
-          <wp:inline distT="0" distB="0" distL="0" distR="0" wp14:anchorId="6C6340AE" wp14:editId="0116998C">
-            <wp:extent cx="6469380" cy="480060"/>
-            <wp:effectExtent l="0" t="0" r="7620" b="0"/>
-            <wp:docPr id="5" name="Picture 5"/>
+          <wp:inline distT="0" distB="0" distL="0" distR="0" wp14:anchorId="5C4BEA98" wp14:editId="4245D98C">
+            <wp:extent cx="6322695" cy="3528060"/>
+            <wp:effectExtent l="0" t="0" r="1905" b="0"/>
+            <wp:docPr id="27" name="Picture 27"/>
             <wp:cNvGraphicFramePr>
               <a:graphicFrameLocks xmlns:a="http://schemas.openxmlformats.org/drawingml/2006/main" noChangeAspect="1"/>
             </wp:cNvGraphicFramePr>
@@ -714,11 +374,11 @@
               <a:graphicData uri="http://schemas.openxmlformats.org/drawingml/2006/picture">
                 <pic:pic xmlns:pic="http://schemas.openxmlformats.org/drawingml/2006/picture">
                   <pic:nvPicPr>
-                    <pic:cNvPr id="5" name="Universal_Header_Large.png"/>
+                    <pic:cNvPr id="27" name="Comparison_Page_Large.png"/>
                     <pic:cNvPicPr/>
                   </pic:nvPicPr>
                   <pic:blipFill>
-                    <a:blip r:embed="rId9">
+                    <a:blip r:embed="rId9" cstate="print">
                       <a:extLst>
                         <a:ext uri="{28A0092B-C50C-407E-A947-70E740481C1C}">
                           <a14:useLocalDpi xmlns:a14="http://schemas.microsoft.com/office/drawing/2010/main" val="0"/>
@@ -732,7 +392,7 @@
                   <pic:spPr>
                     <a:xfrm>
                       <a:off x="0" y="0"/>
-                      <a:ext cx="6469380" cy="480060"/>
+                      <a:ext cx="6335613" cy="3535268"/>
                     </a:xfrm>
                     <a:prstGeom prst="rect">
                       <a:avLst/>
@@ -756,7 +416,7 @@
         <w:pStyle w:val="ListParagraph"/>
         <w:numPr>
           <w:ilvl w:val="0"/>
-          <w:numId w:val="9"/>
+          <w:numId w:val="3"/>
         </w:numPr>
         <w:spacing w:after="0" w:line="240" w:lineRule="auto"/>
       </w:pPr>
@@ -774,10 +434,10 @@
           <w:noProof/>
         </w:rPr>
         <w:drawing>
-          <wp:inline distT="0" distB="0" distL="0" distR="0" wp14:anchorId="279AFDD4" wp14:editId="6DAD1783">
-            <wp:extent cx="4213860" cy="586740"/>
-            <wp:effectExtent l="0" t="0" r="0" b="3810"/>
-            <wp:docPr id="7" name="Picture 7"/>
+          <wp:inline distT="0" distB="0" distL="0" distR="0" wp14:anchorId="60C31B59" wp14:editId="08197D1E">
+            <wp:extent cx="3124200" cy="4914900"/>
+            <wp:effectExtent l="0" t="0" r="0" b="0"/>
+            <wp:docPr id="28" name="Picture 28"/>
             <wp:cNvGraphicFramePr>
               <a:graphicFrameLocks xmlns:a="http://schemas.openxmlformats.org/drawingml/2006/main" noChangeAspect="1"/>
             </wp:cNvGraphicFramePr>
@@ -785,7 +445,7 @@
               <a:graphicData uri="http://schemas.openxmlformats.org/drawingml/2006/picture">
                 <pic:pic xmlns:pic="http://schemas.openxmlformats.org/drawingml/2006/picture">
                   <pic:nvPicPr>
-                    <pic:cNvPr id="7" name="Universal_Header_Small.png"/>
+                    <pic:cNvPr id="28" name="Comparison_Page_Small.png"/>
                     <pic:cNvPicPr/>
                   </pic:nvPicPr>
                   <pic:blipFill>
@@ -803,7 +463,7 @@
                   <pic:spPr>
                     <a:xfrm>
                       <a:off x="0" y="0"/>
-                      <a:ext cx="4214241" cy="586793"/>
+                      <a:ext cx="3131492" cy="4926372"/>
                     </a:xfrm>
                     <a:prstGeom prst="rect">
                       <a:avLst/>
@@ -818,16 +478,19 @@
     </w:p>
     <w:p>
       <w:pPr>
-        <w:pStyle w:val="ListParagraph"/>
-        <w:spacing w:after="0" w:line="240" w:lineRule="auto"/>
-      </w:pPr>
-    </w:p>
-    <w:p>
-      <w:pPr>
-        <w:spacing w:after="0" w:line="240" w:lineRule="auto"/>
-      </w:pPr>
-      <w:r>
-        <w:t>Header (with dropdown)</w:t>
+        <w:spacing w:after="0" w:line="240" w:lineRule="auto"/>
+        <w:rPr>
+          <w:b/>
+          <w:bCs/>
+        </w:rPr>
+      </w:pPr>
+      <w:r>
+        <w:rPr>
+          <w:b/>
+          <w:bCs/>
+        </w:rPr>
+        <w:lastRenderedPageBreak/>
+        <w:t>Visualizations</w:t>
       </w:r>
     </w:p>
     <w:p>
@@ -835,7 +498,7 @@
         <w:pStyle w:val="ListParagraph"/>
         <w:numPr>
           <w:ilvl w:val="0"/>
-          <w:numId w:val="10"/>
+          <w:numId w:val="4"/>
         </w:numPr>
         <w:spacing w:after="0" w:line="240" w:lineRule="auto"/>
       </w:pPr>
@@ -853,10 +516,10 @@
           <w:noProof/>
         </w:rPr>
         <w:drawing>
-          <wp:inline distT="0" distB="0" distL="0" distR="0" wp14:anchorId="7C88B6D0" wp14:editId="07770750">
-            <wp:extent cx="6400800" cy="1287780"/>
+          <wp:inline distT="0" distB="0" distL="0" distR="0" wp14:anchorId="115C816C" wp14:editId="7E831DD6">
+            <wp:extent cx="6362732" cy="2773680"/>
             <wp:effectExtent l="0" t="0" r="0" b="7620"/>
-            <wp:docPr id="8" name="Picture 8"/>
+            <wp:docPr id="32" name="Picture 32"/>
             <wp:cNvGraphicFramePr>
               <a:graphicFrameLocks xmlns:a="http://schemas.openxmlformats.org/drawingml/2006/main" noChangeAspect="1"/>
             </wp:cNvGraphicFramePr>
@@ -864,11 +527,11 @@
               <a:graphicData uri="http://schemas.openxmlformats.org/drawingml/2006/picture">
                 <pic:pic xmlns:pic="http://schemas.openxmlformats.org/drawingml/2006/picture">
                   <pic:nvPicPr>
-                    <pic:cNvPr id="8" name="Universal_Header_With_Dropdown_Large.png"/>
+                    <pic:cNvPr id="32" name="Visualization_Page_Large.png"/>
                     <pic:cNvPicPr/>
                   </pic:nvPicPr>
                   <pic:blipFill>
-                    <a:blip r:embed="rId11">
+                    <a:blip r:embed="rId11" cstate="print">
                       <a:extLst>
                         <a:ext uri="{28A0092B-C50C-407E-A947-70E740481C1C}">
                           <a14:useLocalDpi xmlns:a14="http://schemas.microsoft.com/office/drawing/2010/main" val="0"/>
@@ -882,7 +545,7 @@
                   <pic:spPr>
                     <a:xfrm>
                       <a:off x="0" y="0"/>
-                      <a:ext cx="6400800" cy="1287780"/>
+                      <a:ext cx="6365661" cy="2774957"/>
                     </a:xfrm>
                     <a:prstGeom prst="rect">
                       <a:avLst/>
@@ -906,7 +569,7 @@
         <w:pStyle w:val="ListParagraph"/>
         <w:numPr>
           <w:ilvl w:val="0"/>
-          <w:numId w:val="10"/>
+          <w:numId w:val="4"/>
         </w:numPr>
         <w:spacing w:after="0" w:line="240" w:lineRule="auto"/>
       </w:pPr>
@@ -923,12 +586,11 @@
         <w:rPr>
           <w:noProof/>
         </w:rPr>
-        <w:lastRenderedPageBreak/>
         <w:drawing>
-          <wp:inline distT="0" distB="0" distL="0" distR="0" wp14:anchorId="5F4DF06D" wp14:editId="44F5A35B">
-            <wp:extent cx="4198620" cy="4030980"/>
-            <wp:effectExtent l="0" t="0" r="0" b="7620"/>
-            <wp:docPr id="9" name="Picture 9"/>
+          <wp:inline distT="0" distB="0" distL="0" distR="0" wp14:anchorId="5259F1F1" wp14:editId="4358F3D8">
+            <wp:extent cx="3486523" cy="5661660"/>
+            <wp:effectExtent l="0" t="0" r="0" b="0"/>
+            <wp:docPr id="33" name="Picture 33"/>
             <wp:cNvGraphicFramePr>
               <a:graphicFrameLocks xmlns:a="http://schemas.openxmlformats.org/drawingml/2006/main" noChangeAspect="1"/>
             </wp:cNvGraphicFramePr>
@@ -936,7 +598,7 @@
               <a:graphicData uri="http://schemas.openxmlformats.org/drawingml/2006/picture">
                 <pic:pic xmlns:pic="http://schemas.openxmlformats.org/drawingml/2006/picture">
                   <pic:nvPicPr>
-                    <pic:cNvPr id="9" name="Universal_Header_With_Dropdown_Small.png"/>
+                    <pic:cNvPr id="33" name="Visualization_Page_Small.png"/>
                     <pic:cNvPicPr/>
                   </pic:nvPicPr>
                   <pic:blipFill>
@@ -954,7 +616,952 @@
                   <pic:spPr>
                     <a:xfrm>
                       <a:off x="0" y="0"/>
-                      <a:ext cx="4198989" cy="4031334"/>
+                      <a:ext cx="3524437" cy="5723227"/>
+                    </a:xfrm>
+                    <a:prstGeom prst="rect">
+                      <a:avLst/>
+                    </a:prstGeom>
+                  </pic:spPr>
+                </pic:pic>
+              </a:graphicData>
+            </a:graphic>
+          </wp:inline>
+        </w:drawing>
+      </w:r>
+    </w:p>
+    <w:p>
+      <w:pPr>
+        <w:spacing w:after="0" w:line="240" w:lineRule="auto"/>
+        <w:ind w:left="720"/>
+      </w:pPr>
+      <w:r>
+        <w:rPr>
+          <w:b/>
+          <w:bCs/>
+        </w:rPr>
+        <w:lastRenderedPageBreak/>
+        <w:t>Maximum Temperature</w:t>
+      </w:r>
+    </w:p>
+    <w:p>
+      <w:pPr>
+        <w:pStyle w:val="ListParagraph"/>
+        <w:numPr>
+          <w:ilvl w:val="0"/>
+          <w:numId w:val="5"/>
+        </w:numPr>
+        <w:spacing w:after="0" w:line="240" w:lineRule="auto"/>
+      </w:pPr>
+      <w:r>
+        <w:t>Full Screen</w:t>
+      </w:r>
+    </w:p>
+    <w:p>
+      <w:pPr>
+        <w:pStyle w:val="ListParagraph"/>
+        <w:spacing w:after="0" w:line="240" w:lineRule="auto"/>
+      </w:pPr>
+      <w:r>
+        <w:rPr>
+          <w:noProof/>
+        </w:rPr>
+        <w:drawing>
+          <wp:inline distT="0" distB="0" distL="0" distR="0" wp14:anchorId="49B1BABB" wp14:editId="33AE945C">
+            <wp:extent cx="6329238" cy="3032760"/>
+            <wp:effectExtent l="0" t="0" r="0" b="0"/>
+            <wp:docPr id="34" name="Picture 34"/>
+            <wp:cNvGraphicFramePr>
+              <a:graphicFrameLocks xmlns:a="http://schemas.openxmlformats.org/drawingml/2006/main" noChangeAspect="1"/>
+            </wp:cNvGraphicFramePr>
+            <a:graphic xmlns:a="http://schemas.openxmlformats.org/drawingml/2006/main">
+              <a:graphicData uri="http://schemas.openxmlformats.org/drawingml/2006/picture">
+                <pic:pic xmlns:pic="http://schemas.openxmlformats.org/drawingml/2006/picture">
+                  <pic:nvPicPr>
+                    <pic:cNvPr id="34" name="Visualization_Max_Temp_Page_Large.png"/>
+                    <pic:cNvPicPr/>
+                  </pic:nvPicPr>
+                  <pic:blipFill>
+                    <a:blip r:embed="rId13" cstate="print">
+                      <a:extLst>
+                        <a:ext uri="{28A0092B-C50C-407E-A947-70E740481C1C}">
+                          <a14:useLocalDpi xmlns:a14="http://schemas.microsoft.com/office/drawing/2010/main" val="0"/>
+                        </a:ext>
+                      </a:extLst>
+                    </a:blip>
+                    <a:stretch>
+                      <a:fillRect/>
+                    </a:stretch>
+                  </pic:blipFill>
+                  <pic:spPr>
+                    <a:xfrm>
+                      <a:off x="0" y="0"/>
+                      <a:ext cx="6340939" cy="3038367"/>
+                    </a:xfrm>
+                    <a:prstGeom prst="rect">
+                      <a:avLst/>
+                    </a:prstGeom>
+                  </pic:spPr>
+                </pic:pic>
+              </a:graphicData>
+            </a:graphic>
+          </wp:inline>
+        </w:drawing>
+      </w:r>
+    </w:p>
+    <w:p>
+      <w:pPr>
+        <w:pStyle w:val="ListParagraph"/>
+        <w:spacing w:after="0" w:line="240" w:lineRule="auto"/>
+      </w:pPr>
+    </w:p>
+    <w:p>
+      <w:pPr>
+        <w:pStyle w:val="ListParagraph"/>
+        <w:numPr>
+          <w:ilvl w:val="0"/>
+          <w:numId w:val="5"/>
+        </w:numPr>
+        <w:spacing w:after="0" w:line="240" w:lineRule="auto"/>
+      </w:pPr>
+      <w:r>
+        <w:t>Compact</w:t>
+      </w:r>
+    </w:p>
+    <w:p>
+      <w:pPr>
+        <w:spacing w:after="0" w:line="240" w:lineRule="auto"/>
+        <w:ind w:left="720"/>
+      </w:pPr>
+      <w:r>
+        <w:rPr>
+          <w:noProof/>
+        </w:rPr>
+        <w:drawing>
+          <wp:inline distT="0" distB="0" distL="0" distR="0" wp14:anchorId="67B4415B" wp14:editId="05610766">
+            <wp:extent cx="3290309" cy="5410200"/>
+            <wp:effectExtent l="0" t="0" r="5715" b="0"/>
+            <wp:docPr id="35" name="Picture 35"/>
+            <wp:cNvGraphicFramePr>
+              <a:graphicFrameLocks xmlns:a="http://schemas.openxmlformats.org/drawingml/2006/main" noChangeAspect="1"/>
+            </wp:cNvGraphicFramePr>
+            <a:graphic xmlns:a="http://schemas.openxmlformats.org/drawingml/2006/main">
+              <a:graphicData uri="http://schemas.openxmlformats.org/drawingml/2006/picture">
+                <pic:pic xmlns:pic="http://schemas.openxmlformats.org/drawingml/2006/picture">
+                  <pic:nvPicPr>
+                    <pic:cNvPr id="35" name="Visualization_Max_Temp_Page_Small.png"/>
+                    <pic:cNvPicPr/>
+                  </pic:nvPicPr>
+                  <pic:blipFill>
+                    <a:blip r:embed="rId14">
+                      <a:extLst>
+                        <a:ext uri="{28A0092B-C50C-407E-A947-70E740481C1C}">
+                          <a14:useLocalDpi xmlns:a14="http://schemas.microsoft.com/office/drawing/2010/main" val="0"/>
+                        </a:ext>
+                      </a:extLst>
+                    </a:blip>
+                    <a:stretch>
+                      <a:fillRect/>
+                    </a:stretch>
+                  </pic:blipFill>
+                  <pic:spPr>
+                    <a:xfrm>
+                      <a:off x="0" y="0"/>
+                      <a:ext cx="3308290" cy="5439766"/>
+                    </a:xfrm>
+                    <a:prstGeom prst="rect">
+                      <a:avLst/>
+                    </a:prstGeom>
+                  </pic:spPr>
+                </pic:pic>
+              </a:graphicData>
+            </a:graphic>
+          </wp:inline>
+        </w:drawing>
+      </w:r>
+    </w:p>
+    <w:p>
+      <w:pPr>
+        <w:spacing w:after="0" w:line="240" w:lineRule="auto"/>
+        <w:rPr>
+          <w:b/>
+          <w:bCs/>
+        </w:rPr>
+      </w:pPr>
+      <w:r>
+        <w:rPr>
+          <w:b/>
+          <w:bCs/>
+        </w:rPr>
+        <w:lastRenderedPageBreak/>
+        <w:t>Wind Speed</w:t>
+      </w:r>
+    </w:p>
+    <w:p>
+      <w:pPr>
+        <w:pStyle w:val="ListParagraph"/>
+        <w:numPr>
+          <w:ilvl w:val="0"/>
+          <w:numId w:val="6"/>
+        </w:numPr>
+        <w:spacing w:after="0" w:line="240" w:lineRule="auto"/>
+      </w:pPr>
+      <w:r>
+        <w:t>Full Screen</w:t>
+      </w:r>
+    </w:p>
+    <w:p>
+      <w:pPr>
+        <w:pStyle w:val="ListParagraph"/>
+        <w:spacing w:after="0" w:line="240" w:lineRule="auto"/>
+      </w:pPr>
+    </w:p>
+    <w:p>
+      <w:pPr>
+        <w:pStyle w:val="ListParagraph"/>
+        <w:spacing w:after="0" w:line="240" w:lineRule="auto"/>
+      </w:pPr>
+    </w:p>
+    <w:p>
+      <w:pPr>
+        <w:pStyle w:val="ListParagraph"/>
+        <w:numPr>
+          <w:ilvl w:val="0"/>
+          <w:numId w:val="6"/>
+        </w:numPr>
+        <w:spacing w:after="0" w:line="240" w:lineRule="auto"/>
+      </w:pPr>
+      <w:r>
+        <w:t>Compact</w:t>
+      </w:r>
+    </w:p>
+    <w:p>
+      <w:pPr>
+        <w:spacing w:after="0" w:line="240" w:lineRule="auto"/>
+        <w:ind w:left="720"/>
+      </w:pPr>
+    </w:p>
+    <w:p>
+      <w:pPr>
+        <w:spacing w:after="0" w:line="240" w:lineRule="auto"/>
+      </w:pPr>
+    </w:p>
+    <w:p>
+      <w:pPr>
+        <w:spacing w:after="0" w:line="240" w:lineRule="auto"/>
+        <w:rPr>
+          <w:b/>
+          <w:bCs/>
+        </w:rPr>
+      </w:pPr>
+      <w:r>
+        <w:rPr>
+          <w:b/>
+          <w:bCs/>
+        </w:rPr>
+        <w:t>Humidity</w:t>
+      </w:r>
+    </w:p>
+    <w:p>
+      <w:pPr>
+        <w:pStyle w:val="ListParagraph"/>
+        <w:numPr>
+          <w:ilvl w:val="0"/>
+          <w:numId w:val="7"/>
+        </w:numPr>
+        <w:spacing w:after="0" w:line="240" w:lineRule="auto"/>
+      </w:pPr>
+      <w:r>
+        <w:t>Full Screen</w:t>
+      </w:r>
+    </w:p>
+    <w:p>
+      <w:pPr>
+        <w:pStyle w:val="ListParagraph"/>
+        <w:spacing w:after="0" w:line="240" w:lineRule="auto"/>
+      </w:pPr>
+      <w:r>
+        <w:rPr>
+          <w:noProof/>
+        </w:rPr>
+        <w:drawing>
+          <wp:inline distT="0" distB="0" distL="0" distR="0" wp14:anchorId="72F01BCD" wp14:editId="2053B51F">
+            <wp:extent cx="6287713" cy="3017520"/>
+            <wp:effectExtent l="0" t="0" r="0" b="0"/>
+            <wp:docPr id="36" name="Picture 36"/>
+            <wp:cNvGraphicFramePr>
+              <a:graphicFrameLocks xmlns:a="http://schemas.openxmlformats.org/drawingml/2006/main" noChangeAspect="1"/>
+            </wp:cNvGraphicFramePr>
+            <a:graphic xmlns:a="http://schemas.openxmlformats.org/drawingml/2006/main">
+              <a:graphicData uri="http://schemas.openxmlformats.org/drawingml/2006/picture">
+                <pic:pic xmlns:pic="http://schemas.openxmlformats.org/drawingml/2006/picture">
+                  <pic:nvPicPr>
+                    <pic:cNvPr id="36" name="Visualization_Humidity_Page_Large.png"/>
+                    <pic:cNvPicPr/>
+                  </pic:nvPicPr>
+                  <pic:blipFill>
+                    <a:blip r:embed="rId15" cstate="print">
+                      <a:extLst>
+                        <a:ext uri="{28A0092B-C50C-407E-A947-70E740481C1C}">
+                          <a14:useLocalDpi xmlns:a14="http://schemas.microsoft.com/office/drawing/2010/main" val="0"/>
+                        </a:ext>
+                      </a:extLst>
+                    </a:blip>
+                    <a:stretch>
+                      <a:fillRect/>
+                    </a:stretch>
+                  </pic:blipFill>
+                  <pic:spPr>
+                    <a:xfrm>
+                      <a:off x="0" y="0"/>
+                      <a:ext cx="6325791" cy="3035794"/>
+                    </a:xfrm>
+                    <a:prstGeom prst="rect">
+                      <a:avLst/>
+                    </a:prstGeom>
+                  </pic:spPr>
+                </pic:pic>
+              </a:graphicData>
+            </a:graphic>
+          </wp:inline>
+        </w:drawing>
+      </w:r>
+    </w:p>
+    <w:p>
+      <w:pPr>
+        <w:pStyle w:val="ListParagraph"/>
+        <w:spacing w:after="0" w:line="240" w:lineRule="auto"/>
+      </w:pPr>
+    </w:p>
+    <w:p>
+      <w:pPr>
+        <w:pStyle w:val="ListParagraph"/>
+        <w:numPr>
+          <w:ilvl w:val="0"/>
+          <w:numId w:val="7"/>
+        </w:numPr>
+        <w:spacing w:after="0" w:line="240" w:lineRule="auto"/>
+      </w:pPr>
+      <w:r>
+        <w:t>Compact</w:t>
+      </w:r>
+    </w:p>
+    <w:p>
+      <w:pPr>
+        <w:pStyle w:val="ListParagraph"/>
+        <w:spacing w:after="0" w:line="240" w:lineRule="auto"/>
+      </w:pPr>
+      <w:r>
+        <w:rPr>
+          <w:noProof/>
+        </w:rPr>
+        <w:lastRenderedPageBreak/>
+        <w:drawing>
+          <wp:inline distT="0" distB="0" distL="0" distR="0" wp14:anchorId="64B03AE0" wp14:editId="2764A438">
+            <wp:extent cx="3644900" cy="5692140"/>
+            <wp:effectExtent l="0" t="0" r="0" b="3810"/>
+            <wp:docPr id="37" name="Picture 37"/>
+            <wp:cNvGraphicFramePr>
+              <a:graphicFrameLocks xmlns:a="http://schemas.openxmlformats.org/drawingml/2006/main" noChangeAspect="1"/>
+            </wp:cNvGraphicFramePr>
+            <a:graphic xmlns:a="http://schemas.openxmlformats.org/drawingml/2006/main">
+              <a:graphicData uri="http://schemas.openxmlformats.org/drawingml/2006/picture">
+                <pic:pic xmlns:pic="http://schemas.openxmlformats.org/drawingml/2006/picture">
+                  <pic:nvPicPr>
+                    <pic:cNvPr id="37" name="Visualization_Humidity_Page_Small.png"/>
+                    <pic:cNvPicPr/>
+                  </pic:nvPicPr>
+                  <pic:blipFill>
+                    <a:blip r:embed="rId16">
+                      <a:extLst>
+                        <a:ext uri="{28A0092B-C50C-407E-A947-70E740481C1C}">
+                          <a14:useLocalDpi xmlns:a14="http://schemas.microsoft.com/office/drawing/2010/main" val="0"/>
+                        </a:ext>
+                      </a:extLst>
+                    </a:blip>
+                    <a:stretch>
+                      <a:fillRect/>
+                    </a:stretch>
+                  </pic:blipFill>
+                  <pic:spPr>
+                    <a:xfrm>
+                      <a:off x="0" y="0"/>
+                      <a:ext cx="3651909" cy="5703086"/>
+                    </a:xfrm>
+                    <a:prstGeom prst="rect">
+                      <a:avLst/>
+                    </a:prstGeom>
+                  </pic:spPr>
+                </pic:pic>
+              </a:graphicData>
+            </a:graphic>
+          </wp:inline>
+        </w:drawing>
+      </w:r>
+    </w:p>
+    <w:p>
+      <w:pPr>
+        <w:spacing w:after="0" w:line="240" w:lineRule="auto"/>
+      </w:pPr>
+    </w:p>
+    <w:p>
+      <w:pPr>
+        <w:spacing w:after="0" w:line="240" w:lineRule="auto"/>
+        <w:rPr>
+          <w:b/>
+          <w:bCs/>
+        </w:rPr>
+      </w:pPr>
+      <w:r>
+        <w:rPr>
+          <w:b/>
+          <w:bCs/>
+        </w:rPr>
+        <w:t>Cloudiness</w:t>
+      </w:r>
+    </w:p>
+    <w:p>
+      <w:pPr>
+        <w:pStyle w:val="ListParagraph"/>
+        <w:numPr>
+          <w:ilvl w:val="0"/>
+          <w:numId w:val="8"/>
+        </w:numPr>
+        <w:spacing w:after="0" w:line="240" w:lineRule="auto"/>
+      </w:pPr>
+      <w:r>
+        <w:t>Full Screen</w:t>
+      </w:r>
+    </w:p>
+    <w:p>
+      <w:pPr>
+        <w:pStyle w:val="ListParagraph"/>
+        <w:spacing w:after="0" w:line="240" w:lineRule="auto"/>
+      </w:pPr>
+      <w:r>
+        <w:rPr>
+          <w:noProof/>
+        </w:rPr>
+        <w:lastRenderedPageBreak/>
+        <w:drawing>
+          <wp:inline distT="0" distB="0" distL="0" distR="0" wp14:anchorId="33463A34" wp14:editId="76BBAEED">
+            <wp:extent cx="6858000" cy="3286125"/>
+            <wp:effectExtent l="0" t="0" r="0" b="9525"/>
+            <wp:docPr id="38" name="Picture 38"/>
+            <wp:cNvGraphicFramePr>
+              <a:graphicFrameLocks xmlns:a="http://schemas.openxmlformats.org/drawingml/2006/main" noChangeAspect="1"/>
+            </wp:cNvGraphicFramePr>
+            <a:graphic xmlns:a="http://schemas.openxmlformats.org/drawingml/2006/main">
+              <a:graphicData uri="http://schemas.openxmlformats.org/drawingml/2006/picture">
+                <pic:pic xmlns:pic="http://schemas.openxmlformats.org/drawingml/2006/picture">
+                  <pic:nvPicPr>
+                    <pic:cNvPr id="38" name="Visualization_Cloudiness_Page_Large.png"/>
+                    <pic:cNvPicPr/>
+                  </pic:nvPicPr>
+                  <pic:blipFill>
+                    <a:blip r:embed="rId17" cstate="print">
+                      <a:extLst>
+                        <a:ext uri="{28A0092B-C50C-407E-A947-70E740481C1C}">
+                          <a14:useLocalDpi xmlns:a14="http://schemas.microsoft.com/office/drawing/2010/main" val="0"/>
+                        </a:ext>
+                      </a:extLst>
+                    </a:blip>
+                    <a:stretch>
+                      <a:fillRect/>
+                    </a:stretch>
+                  </pic:blipFill>
+                  <pic:spPr>
+                    <a:xfrm>
+                      <a:off x="0" y="0"/>
+                      <a:ext cx="6858000" cy="3286125"/>
+                    </a:xfrm>
+                    <a:prstGeom prst="rect">
+                      <a:avLst/>
+                    </a:prstGeom>
+                  </pic:spPr>
+                </pic:pic>
+              </a:graphicData>
+            </a:graphic>
+          </wp:inline>
+        </w:drawing>
+      </w:r>
+    </w:p>
+    <w:p>
+      <w:pPr>
+        <w:pStyle w:val="ListParagraph"/>
+        <w:spacing w:after="0" w:line="240" w:lineRule="auto"/>
+      </w:pPr>
+    </w:p>
+    <w:p>
+      <w:pPr>
+        <w:pStyle w:val="ListParagraph"/>
+        <w:numPr>
+          <w:ilvl w:val="0"/>
+          <w:numId w:val="8"/>
+        </w:numPr>
+        <w:spacing w:after="0" w:line="240" w:lineRule="auto"/>
+      </w:pPr>
+      <w:r>
+        <w:t>Compact</w:t>
+      </w:r>
+    </w:p>
+    <w:p>
+      <w:pPr>
+        <w:pStyle w:val="ListParagraph"/>
+        <w:spacing w:after="0" w:line="240" w:lineRule="auto"/>
+      </w:pPr>
+      <w:bookmarkStart w:id="0" w:name="_GoBack"/>
+      <w:r>
+        <w:rPr>
+          <w:noProof/>
+        </w:rPr>
+        <w:lastRenderedPageBreak/>
+        <w:drawing>
+          <wp:inline distT="0" distB="0" distL="0" distR="0" wp14:anchorId="3232B30F" wp14:editId="135AFFF7">
+            <wp:extent cx="3773170" cy="5532120"/>
+            <wp:effectExtent l="0" t="0" r="0" b="0"/>
+            <wp:docPr id="39" name="Picture 39"/>
+            <wp:cNvGraphicFramePr>
+              <a:graphicFrameLocks xmlns:a="http://schemas.openxmlformats.org/drawingml/2006/main" noChangeAspect="1"/>
+            </wp:cNvGraphicFramePr>
+            <a:graphic xmlns:a="http://schemas.openxmlformats.org/drawingml/2006/main">
+              <a:graphicData uri="http://schemas.openxmlformats.org/drawingml/2006/picture">
+                <pic:pic xmlns:pic="http://schemas.openxmlformats.org/drawingml/2006/picture">
+                  <pic:nvPicPr>
+                    <pic:cNvPr id="39" name="Visualization_Cloudiness_Page_Small.png"/>
+                    <pic:cNvPicPr/>
+                  </pic:nvPicPr>
+                  <pic:blipFill>
+                    <a:blip r:embed="rId18">
+                      <a:extLst>
+                        <a:ext uri="{28A0092B-C50C-407E-A947-70E740481C1C}">
+                          <a14:useLocalDpi xmlns:a14="http://schemas.microsoft.com/office/drawing/2010/main" val="0"/>
+                        </a:ext>
+                      </a:extLst>
+                    </a:blip>
+                    <a:stretch>
+                      <a:fillRect/>
+                    </a:stretch>
+                  </pic:blipFill>
+                  <pic:spPr>
+                    <a:xfrm>
+                      <a:off x="0" y="0"/>
+                      <a:ext cx="3793250" cy="5561561"/>
+                    </a:xfrm>
+                    <a:prstGeom prst="rect">
+                      <a:avLst/>
+                    </a:prstGeom>
+                  </pic:spPr>
+                </pic:pic>
+              </a:graphicData>
+            </a:graphic>
+          </wp:inline>
+        </w:drawing>
+      </w:r>
+      <w:bookmarkEnd w:id="0"/>
+    </w:p>
+    <w:p>
+      <w:pPr>
+        <w:spacing w:after="0" w:line="240" w:lineRule="auto"/>
+        <w:rPr>
+          <w:b/>
+          <w:bCs/>
+        </w:rPr>
+      </w:pPr>
+    </w:p>
+    <w:p>
+      <w:pPr>
+        <w:spacing w:after="0" w:line="240" w:lineRule="auto"/>
+        <w:rPr>
+          <w:b/>
+          <w:bCs/>
+        </w:rPr>
+      </w:pPr>
+      <w:r>
+        <w:rPr>
+          <w:b/>
+          <w:bCs/>
+        </w:rPr>
+        <w:t>Individual Components</w:t>
+      </w:r>
+    </w:p>
+    <w:p>
+      <w:pPr>
+        <w:spacing w:after="0" w:line="240" w:lineRule="auto"/>
+      </w:pPr>
+      <w:r>
+        <w:t>Header (</w:t>
+      </w:r>
+      <w:r>
+        <w:t>W</w:t>
+      </w:r>
+      <w:r>
+        <w:t xml:space="preserve">ithout </w:t>
+      </w:r>
+      <w:r>
+        <w:t>D</w:t>
+      </w:r>
+      <w:r>
+        <w:t>ropdown)</w:t>
+      </w:r>
+    </w:p>
+    <w:p>
+      <w:pPr>
+        <w:pStyle w:val="ListParagraph"/>
+        <w:numPr>
+          <w:ilvl w:val="0"/>
+          <w:numId w:val="9"/>
+        </w:numPr>
+        <w:spacing w:after="0" w:line="240" w:lineRule="auto"/>
+      </w:pPr>
+      <w:r>
+        <w:t>Full Screen</w:t>
+      </w:r>
+    </w:p>
+    <w:p>
+      <w:pPr>
+        <w:pStyle w:val="ListParagraph"/>
+        <w:spacing w:after="0" w:line="240" w:lineRule="auto"/>
+      </w:pPr>
+      <w:r>
+        <w:rPr>
+          <w:noProof/>
+        </w:rPr>
+        <w:drawing>
+          <wp:inline distT="0" distB="0" distL="0" distR="0" wp14:anchorId="0217762B" wp14:editId="066FA13A">
+            <wp:extent cx="6217920" cy="396240"/>
+            <wp:effectExtent l="0" t="0" r="0" b="3810"/>
+            <wp:docPr id="17" name="Picture 17"/>
+            <wp:cNvGraphicFramePr>
+              <a:graphicFrameLocks xmlns:a="http://schemas.openxmlformats.org/drawingml/2006/main" noChangeAspect="1"/>
+            </wp:cNvGraphicFramePr>
+            <a:graphic xmlns:a="http://schemas.openxmlformats.org/drawingml/2006/main">
+              <a:graphicData uri="http://schemas.openxmlformats.org/drawingml/2006/picture">
+                <pic:pic xmlns:pic="http://schemas.openxmlformats.org/drawingml/2006/picture">
+                  <pic:nvPicPr>
+                    <pic:cNvPr id="17" name="Universal_Header_Large.png"/>
+                    <pic:cNvPicPr/>
+                  </pic:nvPicPr>
+                  <pic:blipFill>
+                    <a:blip r:embed="rId19" cstate="print">
+                      <a:extLst>
+                        <a:ext uri="{28A0092B-C50C-407E-A947-70E740481C1C}">
+                          <a14:useLocalDpi xmlns:a14="http://schemas.microsoft.com/office/drawing/2010/main" val="0"/>
+                        </a:ext>
+                      </a:extLst>
+                    </a:blip>
+                    <a:stretch>
+                      <a:fillRect/>
+                    </a:stretch>
+                  </pic:blipFill>
+                  <pic:spPr>
+                    <a:xfrm>
+                      <a:off x="0" y="0"/>
+                      <a:ext cx="6217920" cy="396240"/>
+                    </a:xfrm>
+                    <a:prstGeom prst="rect">
+                      <a:avLst/>
+                    </a:prstGeom>
+                  </pic:spPr>
+                </pic:pic>
+              </a:graphicData>
+            </a:graphic>
+          </wp:inline>
+        </w:drawing>
+      </w:r>
+    </w:p>
+    <w:p>
+      <w:pPr>
+        <w:pStyle w:val="ListParagraph"/>
+        <w:spacing w:after="0" w:line="240" w:lineRule="auto"/>
+      </w:pPr>
+    </w:p>
+    <w:p>
+      <w:pPr>
+        <w:pStyle w:val="ListParagraph"/>
+        <w:numPr>
+          <w:ilvl w:val="0"/>
+          <w:numId w:val="9"/>
+        </w:numPr>
+        <w:spacing w:after="0" w:line="240" w:lineRule="auto"/>
+      </w:pPr>
+      <w:r>
+        <w:t>Compact</w:t>
+      </w:r>
+    </w:p>
+    <w:p>
+      <w:pPr>
+        <w:pStyle w:val="ListParagraph"/>
+        <w:spacing w:after="0" w:line="240" w:lineRule="auto"/>
+      </w:pPr>
+      <w:r>
+        <w:rPr>
+          <w:noProof/>
+        </w:rPr>
+        <w:drawing>
+          <wp:inline distT="0" distB="0" distL="0" distR="0" wp14:anchorId="3204EDD3" wp14:editId="7CB1B5EF">
+            <wp:extent cx="3848100" cy="506903"/>
+            <wp:effectExtent l="0" t="0" r="0" b="7620"/>
+            <wp:docPr id="18" name="Picture 18"/>
+            <wp:cNvGraphicFramePr>
+              <a:graphicFrameLocks xmlns:a="http://schemas.openxmlformats.org/drawingml/2006/main" noChangeAspect="1"/>
+            </wp:cNvGraphicFramePr>
+            <a:graphic xmlns:a="http://schemas.openxmlformats.org/drawingml/2006/main">
+              <a:graphicData uri="http://schemas.openxmlformats.org/drawingml/2006/picture">
+                <pic:pic xmlns:pic="http://schemas.openxmlformats.org/drawingml/2006/picture">
+                  <pic:nvPicPr>
+                    <pic:cNvPr id="18" name="Universal_Header_Small.png"/>
+                    <pic:cNvPicPr/>
+                  </pic:nvPicPr>
+                  <pic:blipFill>
+                    <a:blip r:embed="rId20">
+                      <a:extLst>
+                        <a:ext uri="{28A0092B-C50C-407E-A947-70E740481C1C}">
+                          <a14:useLocalDpi xmlns:a14="http://schemas.microsoft.com/office/drawing/2010/main" val="0"/>
+                        </a:ext>
+                      </a:extLst>
+                    </a:blip>
+                    <a:stretch>
+                      <a:fillRect/>
+                    </a:stretch>
+                  </pic:blipFill>
+                  <pic:spPr>
+                    <a:xfrm>
+                      <a:off x="0" y="0"/>
+                      <a:ext cx="3932948" cy="518080"/>
+                    </a:xfrm>
+                    <a:prstGeom prst="rect">
+                      <a:avLst/>
+                    </a:prstGeom>
+                  </pic:spPr>
+                </pic:pic>
+              </a:graphicData>
+            </a:graphic>
+          </wp:inline>
+        </w:drawing>
+      </w:r>
+    </w:p>
+    <w:p>
+      <w:pPr>
+        <w:pStyle w:val="ListParagraph"/>
+        <w:spacing w:after="0" w:line="240" w:lineRule="auto"/>
+      </w:pPr>
+    </w:p>
+    <w:p>
+      <w:pPr>
+        <w:pStyle w:val="ListParagraph"/>
+        <w:numPr>
+          <w:ilvl w:val="0"/>
+          <w:numId w:val="9"/>
+        </w:numPr>
+        <w:spacing w:after="0" w:line="240" w:lineRule="auto"/>
+      </w:pPr>
+      <w:r>
+        <w:t>Compact (Expanded)</w:t>
+      </w:r>
+    </w:p>
+    <w:p>
+      <w:pPr>
+        <w:pStyle w:val="ListParagraph"/>
+        <w:spacing w:after="0" w:line="240" w:lineRule="auto"/>
+      </w:pPr>
+      <w:r>
+        <w:rPr>
+          <w:noProof/>
+        </w:rPr>
+        <w:lastRenderedPageBreak/>
+        <w:drawing>
+          <wp:inline distT="0" distB="0" distL="0" distR="0" wp14:anchorId="635B8CB9" wp14:editId="07D16F4A">
+            <wp:extent cx="3854422" cy="1958340"/>
+            <wp:effectExtent l="0" t="0" r="0" b="3810"/>
+            <wp:docPr id="20" name="Picture 20"/>
+            <wp:cNvGraphicFramePr>
+              <a:graphicFrameLocks xmlns:a="http://schemas.openxmlformats.org/drawingml/2006/main" noChangeAspect="1"/>
+            </wp:cNvGraphicFramePr>
+            <a:graphic xmlns:a="http://schemas.openxmlformats.org/drawingml/2006/main">
+              <a:graphicData uri="http://schemas.openxmlformats.org/drawingml/2006/picture">
+                <pic:pic xmlns:pic="http://schemas.openxmlformats.org/drawingml/2006/picture">
+                  <pic:nvPicPr>
+                    <pic:cNvPr id="20" name="Universal_Header_Small_Expanded.png"/>
+                    <pic:cNvPicPr/>
+                  </pic:nvPicPr>
+                  <pic:blipFill>
+                    <a:blip r:embed="rId21">
+                      <a:extLst>
+                        <a:ext uri="{28A0092B-C50C-407E-A947-70E740481C1C}">
+                          <a14:useLocalDpi xmlns:a14="http://schemas.microsoft.com/office/drawing/2010/main" val="0"/>
+                        </a:ext>
+                      </a:extLst>
+                    </a:blip>
+                    <a:stretch>
+                      <a:fillRect/>
+                    </a:stretch>
+                  </pic:blipFill>
+                  <pic:spPr>
+                    <a:xfrm>
+                      <a:off x="0" y="0"/>
+                      <a:ext cx="3894521" cy="1978714"/>
+                    </a:xfrm>
+                    <a:prstGeom prst="rect">
+                      <a:avLst/>
+                    </a:prstGeom>
+                  </pic:spPr>
+                </pic:pic>
+              </a:graphicData>
+            </a:graphic>
+          </wp:inline>
+        </w:drawing>
+      </w:r>
+    </w:p>
+    <w:p>
+      <w:pPr>
+        <w:pStyle w:val="ListParagraph"/>
+        <w:spacing w:after="0" w:line="240" w:lineRule="auto"/>
+      </w:pPr>
+    </w:p>
+    <w:p>
+      <w:pPr>
+        <w:spacing w:after="0" w:line="240" w:lineRule="auto"/>
+      </w:pPr>
+      <w:r>
+        <w:t>Header (</w:t>
+      </w:r>
+      <w:r>
+        <w:t>W</w:t>
+      </w:r>
+      <w:r>
+        <w:t xml:space="preserve">ith </w:t>
+      </w:r>
+      <w:r>
+        <w:t>D</w:t>
+      </w:r>
+      <w:r>
+        <w:t>ropdown)</w:t>
+      </w:r>
+    </w:p>
+    <w:p>
+      <w:pPr>
+        <w:pStyle w:val="ListParagraph"/>
+        <w:numPr>
+          <w:ilvl w:val="0"/>
+          <w:numId w:val="10"/>
+        </w:numPr>
+        <w:spacing w:after="0" w:line="240" w:lineRule="auto"/>
+      </w:pPr>
+      <w:r>
+        <w:t>Full Screen</w:t>
+      </w:r>
+    </w:p>
+    <w:p>
+      <w:pPr>
+        <w:pStyle w:val="ListParagraph"/>
+        <w:spacing w:after="0" w:line="240" w:lineRule="auto"/>
+      </w:pPr>
+      <w:r>
+        <w:rPr>
+          <w:noProof/>
+        </w:rPr>
+        <w:drawing>
+          <wp:inline distT="0" distB="0" distL="0" distR="0" wp14:anchorId="5758AD1A" wp14:editId="4B916A56">
+            <wp:extent cx="6326689" cy="982980"/>
+            <wp:effectExtent l="0" t="0" r="0" b="7620"/>
+            <wp:docPr id="30" name="Picture 30"/>
+            <wp:cNvGraphicFramePr>
+              <a:graphicFrameLocks xmlns:a="http://schemas.openxmlformats.org/drawingml/2006/main" noChangeAspect="1"/>
+            </wp:cNvGraphicFramePr>
+            <a:graphic xmlns:a="http://schemas.openxmlformats.org/drawingml/2006/main">
+              <a:graphicData uri="http://schemas.openxmlformats.org/drawingml/2006/picture">
+                <pic:pic xmlns:pic="http://schemas.openxmlformats.org/drawingml/2006/picture">
+                  <pic:nvPicPr>
+                    <pic:cNvPr id="30" name="Universal_Header_With_Dropdown_Large.png"/>
+                    <pic:cNvPicPr/>
+                  </pic:nvPicPr>
+                  <pic:blipFill>
+                    <a:blip r:embed="rId22" cstate="print">
+                      <a:extLst>
+                        <a:ext uri="{28A0092B-C50C-407E-A947-70E740481C1C}">
+                          <a14:useLocalDpi xmlns:a14="http://schemas.microsoft.com/office/drawing/2010/main" val="0"/>
+                        </a:ext>
+                      </a:extLst>
+                    </a:blip>
+                    <a:stretch>
+                      <a:fillRect/>
+                    </a:stretch>
+                  </pic:blipFill>
+                  <pic:spPr>
+                    <a:xfrm>
+                      <a:off x="0" y="0"/>
+                      <a:ext cx="6338112" cy="984755"/>
+                    </a:xfrm>
+                    <a:prstGeom prst="rect">
+                      <a:avLst/>
+                    </a:prstGeom>
+                  </pic:spPr>
+                </pic:pic>
+              </a:graphicData>
+            </a:graphic>
+          </wp:inline>
+        </w:drawing>
+      </w:r>
+    </w:p>
+    <w:p>
+      <w:pPr>
+        <w:pStyle w:val="ListParagraph"/>
+        <w:spacing w:after="0" w:line="240" w:lineRule="auto"/>
+      </w:pPr>
+    </w:p>
+    <w:p>
+      <w:pPr>
+        <w:pStyle w:val="ListParagraph"/>
+        <w:numPr>
+          <w:ilvl w:val="0"/>
+          <w:numId w:val="10"/>
+        </w:numPr>
+        <w:spacing w:after="0" w:line="240" w:lineRule="auto"/>
+      </w:pPr>
+      <w:r>
+        <w:t>Compact</w:t>
+      </w:r>
+    </w:p>
+    <w:p>
+      <w:pPr>
+        <w:spacing w:after="0" w:line="240" w:lineRule="auto"/>
+        <w:ind w:left="720"/>
+      </w:pPr>
+      <w:r>
+        <w:rPr>
+          <w:noProof/>
+        </w:rPr>
+        <w:drawing>
+          <wp:inline distT="0" distB="0" distL="0" distR="0" wp14:anchorId="01BF5971" wp14:editId="5963F074">
+            <wp:extent cx="3360420" cy="4234841"/>
+            <wp:effectExtent l="0" t="0" r="0" b="0"/>
+            <wp:docPr id="31" name="Picture 31"/>
+            <wp:cNvGraphicFramePr>
+              <a:graphicFrameLocks xmlns:a="http://schemas.openxmlformats.org/drawingml/2006/main" noChangeAspect="1"/>
+            </wp:cNvGraphicFramePr>
+            <a:graphic xmlns:a="http://schemas.openxmlformats.org/drawingml/2006/main">
+              <a:graphicData uri="http://schemas.openxmlformats.org/drawingml/2006/picture">
+                <pic:pic xmlns:pic="http://schemas.openxmlformats.org/drawingml/2006/picture">
+                  <pic:nvPicPr>
+                    <pic:cNvPr id="31" name="Universal_Header_With_Dropdown_Small.png"/>
+                    <pic:cNvPicPr/>
+                  </pic:nvPicPr>
+                  <pic:blipFill>
+                    <a:blip r:embed="rId23">
+                      <a:extLst>
+                        <a:ext uri="{28A0092B-C50C-407E-A947-70E740481C1C}">
+                          <a14:useLocalDpi xmlns:a14="http://schemas.microsoft.com/office/drawing/2010/main" val="0"/>
+                        </a:ext>
+                      </a:extLst>
+                    </a:blip>
+                    <a:stretch>
+                      <a:fillRect/>
+                    </a:stretch>
+                  </pic:blipFill>
+                  <pic:spPr>
+                    <a:xfrm>
+                      <a:off x="0" y="0"/>
+                      <a:ext cx="3371551" cy="4248868"/>
                     </a:xfrm>
                     <a:prstGeom prst="rect">
                       <a:avLst/>
@@ -1018,7 +1625,7 @@
                     <pic:cNvPicPr/>
                   </pic:nvPicPr>
                   <pic:blipFill>
-                    <a:blip r:embed="rId13" cstate="print">
+                    <a:blip r:embed="rId24" cstate="print">
                       <a:extLst>
                         <a:ext uri="{28A0092B-C50C-407E-A947-70E740481C1C}">
                           <a14:useLocalDpi xmlns:a14="http://schemas.microsoft.com/office/drawing/2010/main" val="0"/>
@@ -1074,9 +1681,9 @@
           <w:noProof/>
         </w:rPr>
         <w:drawing>
-          <wp:inline distT="0" distB="0" distL="0" distR="0" wp14:anchorId="46CA6C7D" wp14:editId="37ADF8D6">
-            <wp:extent cx="4061460" cy="960120"/>
-            <wp:effectExtent l="0" t="0" r="0" b="0"/>
+          <wp:inline distT="0" distB="0" distL="0" distR="0" wp14:anchorId="46CA6C7D" wp14:editId="327FED3A">
+            <wp:extent cx="3352800" cy="701040"/>
+            <wp:effectExtent l="0" t="0" r="0" b="3810"/>
             <wp:docPr id="12" name="Picture 12"/>
             <wp:cNvGraphicFramePr>
               <a:graphicFrameLocks xmlns:a="http://schemas.openxmlformats.org/drawingml/2006/main" noChangeAspect="1"/>
@@ -1089,7 +1696,7 @@
                     <pic:cNvPicPr/>
                   </pic:nvPicPr>
                   <pic:blipFill>
-                    <a:blip r:embed="rId14">
+                    <a:blip r:embed="rId25">
                       <a:extLst>
                         <a:ext uri="{28A0092B-C50C-407E-A947-70E740481C1C}">
                           <a14:useLocalDpi xmlns:a14="http://schemas.microsoft.com/office/drawing/2010/main" val="0"/>
@@ -1103,7 +1710,7 @@
                   <pic:spPr>
                     <a:xfrm>
                       <a:off x="0" y="0"/>
-                      <a:ext cx="4061817" cy="960204"/>
+                      <a:ext cx="3353101" cy="701103"/>
                     </a:xfrm>
                     <a:prstGeom prst="rect">
                       <a:avLst/>
@@ -2148,7 +2755,7 @@
   <w:abstractNum w:abstractNumId="9" w15:restartNumberingAfterBreak="0">
     <w:nsid w:val="70D85B95"/>
     <w:multiLevelType w:val="hybridMultilevel"/>
-    <w:tmpl w:val="6C72EFEA"/>
+    <w:tmpl w:val="3E361396"/>
     <w:lvl w:ilvl="0" w:tplc="04090001">
       <w:start w:val="1"/>
       <w:numFmt w:val="bullet"/>

</xml_diff>

<commit_message>
Update design document showing screen shots of the HTML pages
</commit_message>
<xml_diff>
--- a/Analysis/HTML_CSS_Designs.docx
+++ b/Analysis/HTML_CSS_Designs.docx
@@ -814,6 +814,52 @@
         <w:pStyle w:val="ListParagraph"/>
         <w:spacing w:after="0" w:line="240" w:lineRule="auto"/>
       </w:pPr>
+      <w:r>
+        <w:rPr>
+          <w:noProof/>
+        </w:rPr>
+        <w:drawing>
+          <wp:inline distT="0" distB="0" distL="0" distR="0" wp14:anchorId="7F17D07D" wp14:editId="656483C4">
+            <wp:extent cx="6858000" cy="3295015"/>
+            <wp:effectExtent l="0" t="0" r="0" b="635"/>
+            <wp:docPr id="40" name="Picture 40"/>
+            <wp:cNvGraphicFramePr>
+              <a:graphicFrameLocks xmlns:a="http://schemas.openxmlformats.org/drawingml/2006/main" noChangeAspect="1"/>
+            </wp:cNvGraphicFramePr>
+            <a:graphic xmlns:a="http://schemas.openxmlformats.org/drawingml/2006/main">
+              <a:graphicData uri="http://schemas.openxmlformats.org/drawingml/2006/picture">
+                <pic:pic xmlns:pic="http://schemas.openxmlformats.org/drawingml/2006/picture">
+                  <pic:nvPicPr>
+                    <pic:cNvPr id="40" name="Visualization_Wind_Speed_Page_Large.png"/>
+                    <pic:cNvPicPr/>
+                  </pic:nvPicPr>
+                  <pic:blipFill>
+                    <a:blip r:embed="rId15" cstate="print">
+                      <a:extLst>
+                        <a:ext uri="{28A0092B-C50C-407E-A947-70E740481C1C}">
+                          <a14:useLocalDpi xmlns:a14="http://schemas.microsoft.com/office/drawing/2010/main" val="0"/>
+                        </a:ext>
+                      </a:extLst>
+                    </a:blip>
+                    <a:stretch>
+                      <a:fillRect/>
+                    </a:stretch>
+                  </pic:blipFill>
+                  <pic:spPr>
+                    <a:xfrm>
+                      <a:off x="0" y="0"/>
+                      <a:ext cx="6858000" cy="3295015"/>
+                    </a:xfrm>
+                    <a:prstGeom prst="rect">
+                      <a:avLst/>
+                    </a:prstGeom>
+                  </pic:spPr>
+                </pic:pic>
+              </a:graphicData>
+            </a:graphic>
+          </wp:inline>
+        </w:drawing>
+      </w:r>
     </w:p>
     <w:p>
       <w:pPr>
@@ -839,11 +885,52 @@
         <w:spacing w:after="0" w:line="240" w:lineRule="auto"/>
         <w:ind w:left="720"/>
       </w:pPr>
-    </w:p>
-    <w:p>
-      <w:pPr>
-        <w:spacing w:after="0" w:line="240" w:lineRule="auto"/>
-      </w:pPr>
+      <w:r>
+        <w:rPr>
+          <w:noProof/>
+        </w:rPr>
+        <w:drawing>
+          <wp:inline distT="0" distB="0" distL="0" distR="0" wp14:anchorId="5CE6CB69" wp14:editId="3935E70F">
+            <wp:extent cx="3329940" cy="5143500"/>
+            <wp:effectExtent l="0" t="0" r="3810" b="0"/>
+            <wp:docPr id="41" name="Picture 41"/>
+            <wp:cNvGraphicFramePr>
+              <a:graphicFrameLocks xmlns:a="http://schemas.openxmlformats.org/drawingml/2006/main" noChangeAspect="1"/>
+            </wp:cNvGraphicFramePr>
+            <a:graphic xmlns:a="http://schemas.openxmlformats.org/drawingml/2006/main">
+              <a:graphicData uri="http://schemas.openxmlformats.org/drawingml/2006/picture">
+                <pic:pic xmlns:pic="http://schemas.openxmlformats.org/drawingml/2006/picture">
+                  <pic:nvPicPr>
+                    <pic:cNvPr id="41" name="Visualization_Wind_Speed_Page_Small.png"/>
+                    <pic:cNvPicPr/>
+                  </pic:nvPicPr>
+                  <pic:blipFill>
+                    <a:blip r:embed="rId16">
+                      <a:extLst>
+                        <a:ext uri="{28A0092B-C50C-407E-A947-70E740481C1C}">
+                          <a14:useLocalDpi xmlns:a14="http://schemas.microsoft.com/office/drawing/2010/main" val="0"/>
+                        </a:ext>
+                      </a:extLst>
+                    </a:blip>
+                    <a:stretch>
+                      <a:fillRect/>
+                    </a:stretch>
+                  </pic:blipFill>
+                  <pic:spPr>
+                    <a:xfrm>
+                      <a:off x="0" y="0"/>
+                      <a:ext cx="3341845" cy="5161889"/>
+                    </a:xfrm>
+                    <a:prstGeom prst="rect">
+                      <a:avLst/>
+                    </a:prstGeom>
+                  </pic:spPr>
+                </pic:pic>
+              </a:graphicData>
+            </a:graphic>
+          </wp:inline>
+        </w:drawing>
+      </w:r>
     </w:p>
     <w:p>
       <w:pPr>
@@ -858,6 +945,7 @@
           <w:b/>
           <w:bCs/>
         </w:rPr>
+        <w:lastRenderedPageBreak/>
         <w:t>Humidity</w:t>
       </w:r>
     </w:p>
@@ -899,7 +987,7 @@
                     <pic:cNvPicPr/>
                   </pic:nvPicPr>
                   <pic:blipFill>
-                    <a:blip r:embed="rId15" cstate="print">
+                    <a:blip r:embed="rId17" cstate="print">
                       <a:extLst>
                         <a:ext uri="{28A0092B-C50C-407E-A947-70E740481C1C}">
                           <a14:useLocalDpi xmlns:a14="http://schemas.microsoft.com/office/drawing/2010/main" val="0"/>
@@ -954,11 +1042,10 @@
         <w:rPr>
           <w:noProof/>
         </w:rPr>
-        <w:lastRenderedPageBreak/>
         <w:drawing>
-          <wp:inline distT="0" distB="0" distL="0" distR="0" wp14:anchorId="64B03AE0" wp14:editId="2764A438">
-            <wp:extent cx="3644900" cy="5692140"/>
-            <wp:effectExtent l="0" t="0" r="0" b="3810"/>
+          <wp:inline distT="0" distB="0" distL="0" distR="0" wp14:anchorId="64B03AE0" wp14:editId="04992D0C">
+            <wp:extent cx="3352800" cy="5416761"/>
+            <wp:effectExtent l="0" t="0" r="0" b="0"/>
             <wp:docPr id="37" name="Picture 37"/>
             <wp:cNvGraphicFramePr>
               <a:graphicFrameLocks xmlns:a="http://schemas.openxmlformats.org/drawingml/2006/main" noChangeAspect="1"/>
@@ -968,166 +1055,6 @@
                 <pic:pic xmlns:pic="http://schemas.openxmlformats.org/drawingml/2006/picture">
                   <pic:nvPicPr>
                     <pic:cNvPr id="37" name="Visualization_Humidity_Page_Small.png"/>
-                    <pic:cNvPicPr/>
-                  </pic:nvPicPr>
-                  <pic:blipFill>
-                    <a:blip r:embed="rId16">
-                      <a:extLst>
-                        <a:ext uri="{28A0092B-C50C-407E-A947-70E740481C1C}">
-                          <a14:useLocalDpi xmlns:a14="http://schemas.microsoft.com/office/drawing/2010/main" val="0"/>
-                        </a:ext>
-                      </a:extLst>
-                    </a:blip>
-                    <a:stretch>
-                      <a:fillRect/>
-                    </a:stretch>
-                  </pic:blipFill>
-                  <pic:spPr>
-                    <a:xfrm>
-                      <a:off x="0" y="0"/>
-                      <a:ext cx="3651909" cy="5703086"/>
-                    </a:xfrm>
-                    <a:prstGeom prst="rect">
-                      <a:avLst/>
-                    </a:prstGeom>
-                  </pic:spPr>
-                </pic:pic>
-              </a:graphicData>
-            </a:graphic>
-          </wp:inline>
-        </w:drawing>
-      </w:r>
-    </w:p>
-    <w:p>
-      <w:pPr>
-        <w:spacing w:after="0" w:line="240" w:lineRule="auto"/>
-      </w:pPr>
-    </w:p>
-    <w:p>
-      <w:pPr>
-        <w:spacing w:after="0" w:line="240" w:lineRule="auto"/>
-        <w:rPr>
-          <w:b/>
-          <w:bCs/>
-        </w:rPr>
-      </w:pPr>
-      <w:r>
-        <w:rPr>
-          <w:b/>
-          <w:bCs/>
-        </w:rPr>
-        <w:t>Cloudiness</w:t>
-      </w:r>
-    </w:p>
-    <w:p>
-      <w:pPr>
-        <w:pStyle w:val="ListParagraph"/>
-        <w:numPr>
-          <w:ilvl w:val="0"/>
-          <w:numId w:val="8"/>
-        </w:numPr>
-        <w:spacing w:after="0" w:line="240" w:lineRule="auto"/>
-      </w:pPr>
-      <w:r>
-        <w:t>Full Screen</w:t>
-      </w:r>
-    </w:p>
-    <w:p>
-      <w:pPr>
-        <w:pStyle w:val="ListParagraph"/>
-        <w:spacing w:after="0" w:line="240" w:lineRule="auto"/>
-      </w:pPr>
-      <w:r>
-        <w:rPr>
-          <w:noProof/>
-        </w:rPr>
-        <w:lastRenderedPageBreak/>
-        <w:drawing>
-          <wp:inline distT="0" distB="0" distL="0" distR="0" wp14:anchorId="33463A34" wp14:editId="76BBAEED">
-            <wp:extent cx="6858000" cy="3286125"/>
-            <wp:effectExtent l="0" t="0" r="0" b="9525"/>
-            <wp:docPr id="38" name="Picture 38"/>
-            <wp:cNvGraphicFramePr>
-              <a:graphicFrameLocks xmlns:a="http://schemas.openxmlformats.org/drawingml/2006/main" noChangeAspect="1"/>
-            </wp:cNvGraphicFramePr>
-            <a:graphic xmlns:a="http://schemas.openxmlformats.org/drawingml/2006/main">
-              <a:graphicData uri="http://schemas.openxmlformats.org/drawingml/2006/picture">
-                <pic:pic xmlns:pic="http://schemas.openxmlformats.org/drawingml/2006/picture">
-                  <pic:nvPicPr>
-                    <pic:cNvPr id="38" name="Visualization_Cloudiness_Page_Large.png"/>
-                    <pic:cNvPicPr/>
-                  </pic:nvPicPr>
-                  <pic:blipFill>
-                    <a:blip r:embed="rId17" cstate="print">
-                      <a:extLst>
-                        <a:ext uri="{28A0092B-C50C-407E-A947-70E740481C1C}">
-                          <a14:useLocalDpi xmlns:a14="http://schemas.microsoft.com/office/drawing/2010/main" val="0"/>
-                        </a:ext>
-                      </a:extLst>
-                    </a:blip>
-                    <a:stretch>
-                      <a:fillRect/>
-                    </a:stretch>
-                  </pic:blipFill>
-                  <pic:spPr>
-                    <a:xfrm>
-                      <a:off x="0" y="0"/>
-                      <a:ext cx="6858000" cy="3286125"/>
-                    </a:xfrm>
-                    <a:prstGeom prst="rect">
-                      <a:avLst/>
-                    </a:prstGeom>
-                  </pic:spPr>
-                </pic:pic>
-              </a:graphicData>
-            </a:graphic>
-          </wp:inline>
-        </w:drawing>
-      </w:r>
-    </w:p>
-    <w:p>
-      <w:pPr>
-        <w:pStyle w:val="ListParagraph"/>
-        <w:spacing w:after="0" w:line="240" w:lineRule="auto"/>
-      </w:pPr>
-    </w:p>
-    <w:p>
-      <w:pPr>
-        <w:pStyle w:val="ListParagraph"/>
-        <w:numPr>
-          <w:ilvl w:val="0"/>
-          <w:numId w:val="8"/>
-        </w:numPr>
-        <w:spacing w:after="0" w:line="240" w:lineRule="auto"/>
-      </w:pPr>
-      <w:r>
-        <w:t>Compact</w:t>
-      </w:r>
-    </w:p>
-    <w:p>
-      <w:pPr>
-        <w:pStyle w:val="ListParagraph"/>
-        <w:spacing w:after="0" w:line="240" w:lineRule="auto"/>
-      </w:pPr>
-      <w:bookmarkStart w:id="0" w:name="_GoBack"/>
-      <w:r>
-        <w:rPr>
-          <w:noProof/>
-        </w:rPr>
-        <w:lastRenderedPageBreak/>
-        <w:drawing>
-          <wp:inline distT="0" distB="0" distL="0" distR="0" wp14:anchorId="3232B30F" wp14:editId="135AFFF7">
-            <wp:extent cx="3773170" cy="5532120"/>
-            <wp:effectExtent l="0" t="0" r="0" b="0"/>
-            <wp:docPr id="39" name="Picture 39"/>
-            <wp:cNvGraphicFramePr>
-              <a:graphicFrameLocks xmlns:a="http://schemas.openxmlformats.org/drawingml/2006/main" noChangeAspect="1"/>
-            </wp:cNvGraphicFramePr>
-            <a:graphic xmlns:a="http://schemas.openxmlformats.org/drawingml/2006/main">
-              <a:graphicData uri="http://schemas.openxmlformats.org/drawingml/2006/picture">
-                <pic:pic xmlns:pic="http://schemas.openxmlformats.org/drawingml/2006/picture">
-                  <pic:nvPicPr>
-                    <pic:cNvPr id="39" name="Visualization_Cloudiness_Page_Small.png"/>
                     <pic:cNvPicPr/>
                   </pic:nvPicPr>
                   <pic:blipFill>
@@ -1145,7 +1072,7 @@
                   <pic:spPr>
                     <a:xfrm>
                       <a:off x="0" y="0"/>
-                      <a:ext cx="3793250" cy="5561561"/>
+                      <a:ext cx="3391866" cy="5479876"/>
                     </a:xfrm>
                     <a:prstGeom prst="rect">
                       <a:avLst/>
@@ -1157,7 +1084,11 @@
           </wp:inline>
         </w:drawing>
       </w:r>
-      <w:bookmarkEnd w:id="0"/>
+    </w:p>
+    <w:p>
+      <w:pPr>
+        <w:spacing w:after="0" w:line="240" w:lineRule="auto"/>
+      </w:pPr>
     </w:p>
     <w:p>
       <w:pPr>
@@ -1167,20 +1098,164 @@
           <w:bCs/>
         </w:rPr>
       </w:pPr>
-    </w:p>
-    <w:p>
-      <w:pPr>
-        <w:spacing w:after="0" w:line="240" w:lineRule="auto"/>
+      <w:r>
         <w:rPr>
           <w:b/>
           <w:bCs/>
         </w:rPr>
-      </w:pPr>
-      <w:r>
+        <w:t>Cloudiness</w:t>
+      </w:r>
+    </w:p>
+    <w:p>
+      <w:pPr>
+        <w:pStyle w:val="ListParagraph"/>
+        <w:numPr>
+          <w:ilvl w:val="0"/>
+          <w:numId w:val="8"/>
+        </w:numPr>
+        <w:spacing w:after="0" w:line="240" w:lineRule="auto"/>
+      </w:pPr>
+      <w:r>
+        <w:t>Full Screen</w:t>
+      </w:r>
+    </w:p>
+    <w:p>
+      <w:pPr>
+        <w:pStyle w:val="ListParagraph"/>
+        <w:spacing w:after="0" w:line="240" w:lineRule="auto"/>
+      </w:pPr>
+      <w:r>
+        <w:rPr>
+          <w:noProof/>
+        </w:rPr>
+        <w:drawing>
+          <wp:inline distT="0" distB="0" distL="0" distR="0" wp14:anchorId="33463A34" wp14:editId="6BC3465E">
+            <wp:extent cx="6278880" cy="3008630"/>
+            <wp:effectExtent l="0" t="0" r="7620" b="1270"/>
+            <wp:docPr id="38" name="Picture 38"/>
+            <wp:cNvGraphicFramePr>
+              <a:graphicFrameLocks xmlns:a="http://schemas.openxmlformats.org/drawingml/2006/main" noChangeAspect="1"/>
+            </wp:cNvGraphicFramePr>
+            <a:graphic xmlns:a="http://schemas.openxmlformats.org/drawingml/2006/main">
+              <a:graphicData uri="http://schemas.openxmlformats.org/drawingml/2006/picture">
+                <pic:pic xmlns:pic="http://schemas.openxmlformats.org/drawingml/2006/picture">
+                  <pic:nvPicPr>
+                    <pic:cNvPr id="38" name="Visualization_Cloudiness_Page_Large.png"/>
+                    <pic:cNvPicPr/>
+                  </pic:nvPicPr>
+                  <pic:blipFill>
+                    <a:blip r:embed="rId19" cstate="print">
+                      <a:extLst>
+                        <a:ext uri="{28A0092B-C50C-407E-A947-70E740481C1C}">
+                          <a14:useLocalDpi xmlns:a14="http://schemas.microsoft.com/office/drawing/2010/main" val="0"/>
+                        </a:ext>
+                      </a:extLst>
+                    </a:blip>
+                    <a:stretch>
+                      <a:fillRect/>
+                    </a:stretch>
+                  </pic:blipFill>
+                  <pic:spPr>
+                    <a:xfrm>
+                      <a:off x="0" y="0"/>
+                      <a:ext cx="6287637" cy="3012826"/>
+                    </a:xfrm>
+                    <a:prstGeom prst="rect">
+                      <a:avLst/>
+                    </a:prstGeom>
+                  </pic:spPr>
+                </pic:pic>
+              </a:graphicData>
+            </a:graphic>
+          </wp:inline>
+        </w:drawing>
+      </w:r>
+    </w:p>
+    <w:p>
+      <w:pPr>
+        <w:pStyle w:val="ListParagraph"/>
+        <w:spacing w:after="0" w:line="240" w:lineRule="auto"/>
+      </w:pPr>
+    </w:p>
+    <w:p>
+      <w:pPr>
+        <w:pStyle w:val="ListParagraph"/>
+        <w:numPr>
+          <w:ilvl w:val="0"/>
+          <w:numId w:val="8"/>
+        </w:numPr>
+        <w:spacing w:after="0" w:line="240" w:lineRule="auto"/>
+      </w:pPr>
+      <w:r>
+        <w:t>Compact</w:t>
+      </w:r>
+    </w:p>
+    <w:p>
+      <w:pPr>
+        <w:pStyle w:val="ListParagraph"/>
+        <w:spacing w:after="0" w:line="240" w:lineRule="auto"/>
+      </w:pPr>
+      <w:r>
+        <w:rPr>
+          <w:noProof/>
+        </w:rPr>
+        <w:drawing>
+          <wp:inline distT="0" distB="0" distL="0" distR="0" wp14:anchorId="3232B30F" wp14:editId="0381BE06">
+            <wp:extent cx="3406140" cy="5250180"/>
+            <wp:effectExtent l="0" t="0" r="3810" b="7620"/>
+            <wp:docPr id="39" name="Picture 39"/>
+            <wp:cNvGraphicFramePr>
+              <a:graphicFrameLocks xmlns:a="http://schemas.openxmlformats.org/drawingml/2006/main" noChangeAspect="1"/>
+            </wp:cNvGraphicFramePr>
+            <a:graphic xmlns:a="http://schemas.openxmlformats.org/drawingml/2006/main">
+              <a:graphicData uri="http://schemas.openxmlformats.org/drawingml/2006/picture">
+                <pic:pic xmlns:pic="http://schemas.openxmlformats.org/drawingml/2006/picture">
+                  <pic:nvPicPr>
+                    <pic:cNvPr id="39" name="Visualization_Cloudiness_Page_Small.png"/>
+                    <pic:cNvPicPr/>
+                  </pic:nvPicPr>
+                  <pic:blipFill>
+                    <a:blip r:embed="rId20">
+                      <a:extLst>
+                        <a:ext uri="{28A0092B-C50C-407E-A947-70E740481C1C}">
+                          <a14:useLocalDpi xmlns:a14="http://schemas.microsoft.com/office/drawing/2010/main" val="0"/>
+                        </a:ext>
+                      </a:extLst>
+                    </a:blip>
+                    <a:stretch>
+                      <a:fillRect/>
+                    </a:stretch>
+                  </pic:blipFill>
+                  <pic:spPr>
+                    <a:xfrm>
+                      <a:off x="0" y="0"/>
+                      <a:ext cx="3434166" cy="5293379"/>
+                    </a:xfrm>
+                    <a:prstGeom prst="rect">
+                      <a:avLst/>
+                    </a:prstGeom>
+                  </pic:spPr>
+                </pic:pic>
+              </a:graphicData>
+            </a:graphic>
+          </wp:inline>
+        </w:drawing>
+      </w:r>
+    </w:p>
+    <w:p>
+      <w:pPr>
+        <w:spacing w:after="0" w:line="240" w:lineRule="auto"/>
         <w:rPr>
           <w:b/>
           <w:bCs/>
         </w:rPr>
+      </w:pPr>
+      <w:r>
+        <w:rPr>
+          <w:b/>
+          <w:bCs/>
+        </w:rPr>
+        <w:lastRenderedPageBreak/>
         <w:t>Individual Components</w:t>
       </w:r>
     </w:p>
@@ -1242,7 +1317,7 @@
                     <pic:cNvPicPr/>
                   </pic:nvPicPr>
                   <pic:blipFill>
-                    <a:blip r:embed="rId19" cstate="print">
+                    <a:blip r:embed="rId21" cstate="print">
                       <a:extLst>
                         <a:ext uri="{28A0092B-C50C-407E-A947-70E740481C1C}">
                           <a14:useLocalDpi xmlns:a14="http://schemas.microsoft.com/office/drawing/2010/main" val="0"/>
@@ -1313,7 +1388,7 @@
                     <pic:cNvPicPr/>
                   </pic:nvPicPr>
                   <pic:blipFill>
-                    <a:blip r:embed="rId20">
+                    <a:blip r:embed="rId22">
                       <a:extLst>
                         <a:ext uri="{28A0092B-C50C-407E-A947-70E740481C1C}">
                           <a14:useLocalDpi xmlns:a14="http://schemas.microsoft.com/office/drawing/2010/main" val="0"/>
@@ -1368,11 +1443,10 @@
         <w:rPr>
           <w:noProof/>
         </w:rPr>
-        <w:lastRenderedPageBreak/>
         <w:drawing>
-          <wp:inline distT="0" distB="0" distL="0" distR="0" wp14:anchorId="635B8CB9" wp14:editId="07D16F4A">
-            <wp:extent cx="3854422" cy="1958340"/>
-            <wp:effectExtent l="0" t="0" r="0" b="3810"/>
+          <wp:inline distT="0" distB="0" distL="0" distR="0" wp14:anchorId="635B8CB9" wp14:editId="0543B5A6">
+            <wp:extent cx="3695700" cy="1958032"/>
+            <wp:effectExtent l="0" t="0" r="0" b="4445"/>
             <wp:docPr id="20" name="Picture 20"/>
             <wp:cNvGraphicFramePr>
               <a:graphicFrameLocks xmlns:a="http://schemas.openxmlformats.org/drawingml/2006/main" noChangeAspect="1"/>
@@ -1385,7 +1459,7 @@
                     <pic:cNvPicPr/>
                   </pic:nvPicPr>
                   <pic:blipFill>
-                    <a:blip r:embed="rId21">
+                    <a:blip r:embed="rId23">
                       <a:extLst>
                         <a:ext uri="{28A0092B-C50C-407E-A947-70E740481C1C}">
                           <a14:useLocalDpi xmlns:a14="http://schemas.microsoft.com/office/drawing/2010/main" val="0"/>
@@ -1399,7 +1473,7 @@
                   <pic:spPr>
                     <a:xfrm>
                       <a:off x="0" y="0"/>
-                      <a:ext cx="3894521" cy="1978714"/>
+                      <a:ext cx="3740359" cy="1981693"/>
                     </a:xfrm>
                     <a:prstGeom prst="rect">
                       <a:avLst/>
@@ -1476,7 +1550,7 @@
                     <pic:cNvPicPr/>
                   </pic:nvPicPr>
                   <pic:blipFill>
-                    <a:blip r:embed="rId22" cstate="print">
+                    <a:blip r:embed="rId24" cstate="print">
                       <a:extLst>
                         <a:ext uri="{28A0092B-C50C-407E-A947-70E740481C1C}">
                           <a14:useLocalDpi xmlns:a14="http://schemas.microsoft.com/office/drawing/2010/main" val="0"/>
@@ -1527,14 +1601,15 @@
         <w:spacing w:after="0" w:line="240" w:lineRule="auto"/>
         <w:ind w:left="720"/>
       </w:pPr>
+      <w:bookmarkStart w:id="0" w:name="_GoBack"/>
       <w:r>
         <w:rPr>
           <w:noProof/>
         </w:rPr>
         <w:drawing>
-          <wp:inline distT="0" distB="0" distL="0" distR="0" wp14:anchorId="01BF5971" wp14:editId="5963F074">
-            <wp:extent cx="3360420" cy="4234841"/>
-            <wp:effectExtent l="0" t="0" r="0" b="0"/>
+          <wp:inline distT="0" distB="0" distL="0" distR="0" wp14:anchorId="01BF5971" wp14:editId="010ED9C4">
+            <wp:extent cx="3848100" cy="3177540"/>
+            <wp:effectExtent l="0" t="0" r="0" b="3810"/>
             <wp:docPr id="31" name="Picture 31"/>
             <wp:cNvGraphicFramePr>
               <a:graphicFrameLocks xmlns:a="http://schemas.openxmlformats.org/drawingml/2006/main" noChangeAspect="1"/>
@@ -1547,7 +1622,7 @@
                     <pic:cNvPicPr/>
                   </pic:nvPicPr>
                   <pic:blipFill>
-                    <a:blip r:embed="rId23">
+                    <a:blip r:embed="rId25">
                       <a:extLst>
                         <a:ext uri="{28A0092B-C50C-407E-A947-70E740481C1C}">
                           <a14:useLocalDpi xmlns:a14="http://schemas.microsoft.com/office/drawing/2010/main" val="0"/>
@@ -1561,7 +1636,7 @@
                   <pic:spPr>
                     <a:xfrm>
                       <a:off x="0" y="0"/>
-                      <a:ext cx="3371551" cy="4248868"/>
+                      <a:ext cx="3870143" cy="3195742"/>
                     </a:xfrm>
                     <a:prstGeom prst="rect">
                       <a:avLst/>
@@ -1573,6 +1648,7 @@
           </wp:inline>
         </w:drawing>
       </w:r>
+      <w:bookmarkEnd w:id="0"/>
     </w:p>
     <w:p>
       <w:pPr>
@@ -1625,7 +1701,7 @@
                     <pic:cNvPicPr/>
                   </pic:nvPicPr>
                   <pic:blipFill>
-                    <a:blip r:embed="rId24" cstate="print">
+                    <a:blip r:embed="rId26" cstate="print">
                       <a:extLst>
                         <a:ext uri="{28A0092B-C50C-407E-A947-70E740481C1C}">
                           <a14:useLocalDpi xmlns:a14="http://schemas.microsoft.com/office/drawing/2010/main" val="0"/>
@@ -1696,7 +1772,7 @@
                     <pic:cNvPicPr/>
                   </pic:nvPicPr>
                   <pic:blipFill>
-                    <a:blip r:embed="rId25">
+                    <a:blip r:embed="rId27">
                       <a:extLst>
                         <a:ext uri="{28A0092B-C50C-407E-A947-70E740481C1C}">
                           <a14:useLocalDpi xmlns:a14="http://schemas.microsoft.com/office/drawing/2010/main" val="0"/>

</xml_diff>